<commit_message>
Design Layout of this word document
</commit_message>
<xml_diff>
--- a/Porfolio/Documents/Solidity Function/Smart Contract Guidelines.docx
+++ b/Porfolio/Documents/Solidity Function/Smart Contract Guidelines.docx
@@ -1,19 +1,1264 @@
 
 <file path=word/document.xml><?xml version="1.0" encoding="utf-8"?>
-<w:document xmlns:wpc="http://schemas.microsoft.com/office/word/2010/wordprocessingCanvas" xmlns:cx="http://schemas.microsoft.com/office/drawing/2014/chartex" xmlns:cx1="http://schemas.microsoft.com/office/drawing/2015/9/8/chartex" xmlns:cx2="http://schemas.microsoft.com/office/drawing/2015/10/21/chartex" xmlns:cx3="http://schemas.microsoft.com/office/drawing/2016/5/9/chartex" xmlns:cx4="http://schemas.microsoft.com/office/drawing/2016/5/10/chartex" xmlns:cx5="http://schemas.microsoft.com/office/drawing/2016/5/11/chartex" xmlns:cx6="http://schemas.microsoft.com/office/drawing/2016/5/12/chartex" xmlns:cx7="http://schemas.microsoft.com/office/drawing/2016/5/13/chartex" xmlns:cx8="http://schemas.microsoft.com/office/drawing/2016/5/14/chartex" xmlns:mc="http://schemas.openxmlformats.org/markup-compatibility/2006" xmlns:aink="http://schemas.microsoft.com/office/drawing/2016/ink" xmlns:am3d="http://schemas.microsoft.com/office/drawing/2017/model3d" xmlns:o="urn:schemas-microsoft-com:office:office" xmlns:r="http://schemas.openxmlformats.org/officeDocument/2006/relationships" xmlns:m="http://schemas.openxmlformats.org/officeDocument/2006/math" xmlns:v="urn:schemas-microsoft-com:vml" xmlns:wp14="http://schemas.microsoft.com/office/word/2010/wordprocessingDrawing" xmlns:wp="http://schemas.openxmlformats.org/drawingml/2006/wordprocessingDrawing" xmlns:w10="urn:schemas-microsoft-com:office:word" xmlns:w="http://schemas.openxmlformats.org/wordprocessingml/2006/main" xmlns:w14="http://schemas.microsoft.com/office/word/2010/wordml" xmlns:w15="http://schemas.microsoft.com/office/word/2012/wordml" xmlns:w16cid="http://schemas.microsoft.com/office/word/2016/wordml/cid" xmlns:w16se="http://schemas.microsoft.com/office/word/2015/wordml/symex" xmlns:wpg="http://schemas.microsoft.com/office/word/2010/wordprocessingGroup" xmlns:wpi="http://schemas.microsoft.com/office/word/2010/wordprocessingInk" xmlns:wne="http://schemas.microsoft.com/office/word/2006/wordml" xmlns:wps="http://schemas.microsoft.com/office/word/2010/wordprocessingShape" mc:Ignorable="w14 w15 w16se w16cid wp14">
+<w:document xmlns:wpc="http://schemas.microsoft.com/office/word/2010/wordprocessingCanvas" xmlns:cx="http://schemas.microsoft.com/office/drawing/2014/chartex" xmlns:mc="http://schemas.openxmlformats.org/markup-compatibility/2006" xmlns:o="urn:schemas-microsoft-com:office:office" xmlns:r="http://schemas.openxmlformats.org/officeDocument/2006/relationships" xmlns:m="http://schemas.openxmlformats.org/officeDocument/2006/math" xmlns:v="urn:schemas-microsoft-com:vml" xmlns:wp14="http://schemas.microsoft.com/office/word/2010/wordprocessingDrawing" xmlns:wp="http://schemas.openxmlformats.org/drawingml/2006/wordprocessingDrawing" xmlns:w10="urn:schemas-microsoft-com:office:word" xmlns:w="http://schemas.openxmlformats.org/wordprocessingml/2006/main" xmlns:w14="http://schemas.microsoft.com/office/word/2010/wordml" xmlns:w15="http://schemas.microsoft.com/office/word/2012/wordml" xmlns:w16se="http://schemas.microsoft.com/office/word/2015/wordml/symex" xmlns:wpg="http://schemas.microsoft.com/office/word/2010/wordprocessingGroup" xmlns:wpi="http://schemas.microsoft.com/office/word/2010/wordprocessingInk" xmlns:wne="http://schemas.microsoft.com/office/word/2006/wordml" xmlns:wps="http://schemas.microsoft.com/office/word/2010/wordprocessingShape" mc:Ignorable="w14 w15 w16se wp14">
   <w:body>
     <w:p>
-      <w:r>
+      <w:pPr>
+        <w:jc w:val="center"/>
+        <w:rPr>
+          <w:b/>
+        </w:rPr>
+      </w:pPr>
+      <w:r>
+        <w:rPr>
+          <w:b/>
+        </w:rPr>
         <w:t>Smart Contract Guidelines</w:t>
       </w:r>
     </w:p>
-    <w:p>
-      <w:r>
-        <w:rPr>
-          <w:noProof/>
+    <w:p/>
+    <w:sdt>
+      <w:sdtPr>
+        <w:id w:val="-2057687631"/>
+        <w:docPartObj>
+          <w:docPartGallery w:val="Table of Contents"/>
+          <w:docPartUnique/>
+        </w:docPartObj>
+      </w:sdtPr>
+      <w:sdtEndPr>
+        <w:rPr>
+          <w:rFonts w:asciiTheme="minorHAnsi" w:eastAsiaTheme="minorHAnsi" w:hAnsiTheme="minorHAnsi" w:cstheme="minorBidi"/>
+          <w:b/>
+          <w:bCs/>
+          <w:noProof/>
+          <w:color w:val="auto"/>
+          <w:sz w:val="22"/>
+          <w:szCs w:val="22"/>
+        </w:rPr>
+      </w:sdtEndPr>
+      <w:sdtContent>
+        <w:p>
+          <w:pPr>
+            <w:pStyle w:val="TOCHeading"/>
+          </w:pPr>
+          <w:r>
+            <w:t>Contents</w:t>
+          </w:r>
+        </w:p>
+        <w:p>
+          <w:pPr>
+            <w:pStyle w:val="TOC1"/>
+            <w:tabs>
+              <w:tab w:val="left" w:pos="440"/>
+              <w:tab w:val="right" w:leader="dot" w:pos="9350"/>
+            </w:tabs>
+            <w:rPr>
+              <w:rFonts w:eastAsiaTheme="minorEastAsia"/>
+              <w:noProof/>
+              <w:lang w:val="vi-VN" w:eastAsia="vi-VN"/>
+            </w:rPr>
+          </w:pPr>
+          <w:r>
+            <w:fldChar w:fldCharType="begin"/>
+          </w:r>
+          <w:r>
+            <w:instrText xml:space="preserve"> TOC \o "1-3" \h \z \u </w:instrText>
+          </w:r>
+          <w:r>
+            <w:fldChar w:fldCharType="separate"/>
+          </w:r>
+          <w:hyperlink w:anchor="_Toc9518085" w:history="1">
+            <w:r>
+              <w:rPr>
+                <w:rStyle w:val="Hyperlink"/>
+                <w:noProof/>
+              </w:rPr>
+              <w:t>I.</w:t>
+            </w:r>
+            <w:r>
+              <w:rPr>
+                <w:rFonts w:eastAsiaTheme="minorEastAsia"/>
+                <w:noProof/>
+                <w:lang w:val="vi-VN" w:eastAsia="vi-VN"/>
+              </w:rPr>
+              <w:tab/>
+            </w:r>
+            <w:r>
+              <w:rPr>
+                <w:rStyle w:val="Hyperlink"/>
+                <w:noProof/>
+              </w:rPr>
+              <w:t>Introduction</w:t>
+            </w:r>
+            <w:r>
+              <w:rPr>
+                <w:noProof/>
+                <w:webHidden/>
+              </w:rPr>
+              <w:tab/>
+            </w:r>
+            <w:r>
+              <w:rPr>
+                <w:noProof/>
+                <w:webHidden/>
+              </w:rPr>
+              <w:fldChar w:fldCharType="begin"/>
+            </w:r>
+            <w:r>
+              <w:rPr>
+                <w:noProof/>
+                <w:webHidden/>
+              </w:rPr>
+              <w:instrText xml:space="preserve"> PAGEREF _Toc9518085 \h </w:instrText>
+            </w:r>
+            <w:r>
+              <w:rPr>
+                <w:noProof/>
+                <w:webHidden/>
+              </w:rPr>
+            </w:r>
+            <w:r>
+              <w:rPr>
+                <w:noProof/>
+                <w:webHidden/>
+              </w:rPr>
+              <w:fldChar w:fldCharType="separate"/>
+            </w:r>
+            <w:r>
+              <w:rPr>
+                <w:noProof/>
+                <w:webHidden/>
+              </w:rPr>
+              <w:t>2</w:t>
+            </w:r>
+            <w:r>
+              <w:rPr>
+                <w:noProof/>
+                <w:webHidden/>
+              </w:rPr>
+              <w:fldChar w:fldCharType="end"/>
+            </w:r>
+          </w:hyperlink>
+        </w:p>
+        <w:p>
+          <w:pPr>
+            <w:pStyle w:val="TOC2"/>
+            <w:tabs>
+              <w:tab w:val="left" w:pos="660"/>
+              <w:tab w:val="right" w:leader="dot" w:pos="9350"/>
+            </w:tabs>
+            <w:rPr>
+              <w:rFonts w:eastAsiaTheme="minorEastAsia"/>
+              <w:noProof/>
+              <w:lang w:val="vi-VN" w:eastAsia="vi-VN"/>
+            </w:rPr>
+          </w:pPr>
+          <w:hyperlink w:anchor="_Toc9518086" w:history="1">
+            <w:r>
+              <w:rPr>
+                <w:rStyle w:val="Hyperlink"/>
+                <w:noProof/>
+              </w:rPr>
+              <w:t>a.</w:t>
+            </w:r>
+            <w:r>
+              <w:rPr>
+                <w:rFonts w:eastAsiaTheme="minorEastAsia"/>
+                <w:noProof/>
+                <w:lang w:val="vi-VN" w:eastAsia="vi-VN"/>
+              </w:rPr>
+              <w:tab/>
+            </w:r>
+            <w:r>
+              <w:rPr>
+                <w:rStyle w:val="Hyperlink"/>
+                <w:noProof/>
+              </w:rPr>
+              <w:t>Remix IDE</w:t>
+            </w:r>
+            <w:r>
+              <w:rPr>
+                <w:noProof/>
+                <w:webHidden/>
+              </w:rPr>
+              <w:tab/>
+            </w:r>
+            <w:r>
+              <w:rPr>
+                <w:noProof/>
+                <w:webHidden/>
+              </w:rPr>
+              <w:fldChar w:fldCharType="begin"/>
+            </w:r>
+            <w:r>
+              <w:rPr>
+                <w:noProof/>
+                <w:webHidden/>
+              </w:rPr>
+              <w:instrText xml:space="preserve"> PAGEREF _Toc9518086 \h </w:instrText>
+            </w:r>
+            <w:r>
+              <w:rPr>
+                <w:noProof/>
+                <w:webHidden/>
+              </w:rPr>
+            </w:r>
+            <w:r>
+              <w:rPr>
+                <w:noProof/>
+                <w:webHidden/>
+              </w:rPr>
+              <w:fldChar w:fldCharType="separate"/>
+            </w:r>
+            <w:r>
+              <w:rPr>
+                <w:noProof/>
+                <w:webHidden/>
+              </w:rPr>
+              <w:t>2</w:t>
+            </w:r>
+            <w:r>
+              <w:rPr>
+                <w:noProof/>
+                <w:webHidden/>
+              </w:rPr>
+              <w:fldChar w:fldCharType="end"/>
+            </w:r>
+          </w:hyperlink>
+        </w:p>
+        <w:p>
+          <w:pPr>
+            <w:pStyle w:val="TOC2"/>
+            <w:tabs>
+              <w:tab w:val="left" w:pos="660"/>
+              <w:tab w:val="right" w:leader="dot" w:pos="9350"/>
+            </w:tabs>
+            <w:rPr>
+              <w:rFonts w:eastAsiaTheme="minorEastAsia"/>
+              <w:noProof/>
+              <w:lang w:val="vi-VN" w:eastAsia="vi-VN"/>
+            </w:rPr>
+          </w:pPr>
+          <w:hyperlink w:anchor="_Toc9518087" w:history="1">
+            <w:r>
+              <w:rPr>
+                <w:rStyle w:val="Hyperlink"/>
+                <w:noProof/>
+                <w:lang w:val="vi-VN" w:eastAsia="vi-VN"/>
+              </w:rPr>
+              <w:t>b.</w:t>
+            </w:r>
+            <w:r>
+              <w:rPr>
+                <w:rFonts w:eastAsiaTheme="minorEastAsia"/>
+                <w:noProof/>
+                <w:lang w:val="vi-VN" w:eastAsia="vi-VN"/>
+              </w:rPr>
+              <w:tab/>
+            </w:r>
+            <w:r>
+              <w:rPr>
+                <w:rStyle w:val="Hyperlink"/>
+                <w:noProof/>
+                <w:lang w:eastAsia="vi-VN"/>
+              </w:rPr>
+              <w:t>Connecting Ganache</w:t>
+            </w:r>
+            <w:r>
+              <w:rPr>
+                <w:noProof/>
+                <w:webHidden/>
+              </w:rPr>
+              <w:tab/>
+            </w:r>
+            <w:r>
+              <w:rPr>
+                <w:noProof/>
+                <w:webHidden/>
+              </w:rPr>
+              <w:fldChar w:fldCharType="begin"/>
+            </w:r>
+            <w:r>
+              <w:rPr>
+                <w:noProof/>
+                <w:webHidden/>
+              </w:rPr>
+              <w:instrText xml:space="preserve"> PAGEREF _Toc9518087 \h </w:instrText>
+            </w:r>
+            <w:r>
+              <w:rPr>
+                <w:noProof/>
+                <w:webHidden/>
+              </w:rPr>
+            </w:r>
+            <w:r>
+              <w:rPr>
+                <w:noProof/>
+                <w:webHidden/>
+              </w:rPr>
+              <w:fldChar w:fldCharType="separate"/>
+            </w:r>
+            <w:r>
+              <w:rPr>
+                <w:noProof/>
+                <w:webHidden/>
+              </w:rPr>
+              <w:t>3</w:t>
+            </w:r>
+            <w:r>
+              <w:rPr>
+                <w:noProof/>
+                <w:webHidden/>
+              </w:rPr>
+              <w:fldChar w:fldCharType="end"/>
+            </w:r>
+          </w:hyperlink>
+        </w:p>
+        <w:p>
+          <w:pPr>
+            <w:pStyle w:val="TOC1"/>
+            <w:tabs>
+              <w:tab w:val="left" w:pos="440"/>
+              <w:tab w:val="right" w:leader="dot" w:pos="9350"/>
+            </w:tabs>
+            <w:rPr>
+              <w:rFonts w:eastAsiaTheme="minorEastAsia"/>
+              <w:noProof/>
+              <w:lang w:val="vi-VN" w:eastAsia="vi-VN"/>
+            </w:rPr>
+          </w:pPr>
+          <w:hyperlink w:anchor="_Toc9518088" w:history="1">
+            <w:r>
+              <w:rPr>
+                <w:rStyle w:val="Hyperlink"/>
+                <w:noProof/>
+                <w:lang w:eastAsia="vi-VN"/>
+              </w:rPr>
+              <w:t>II.</w:t>
+            </w:r>
+            <w:r>
+              <w:rPr>
+                <w:rFonts w:eastAsiaTheme="minorEastAsia"/>
+                <w:noProof/>
+                <w:lang w:val="vi-VN" w:eastAsia="vi-VN"/>
+              </w:rPr>
+              <w:tab/>
+            </w:r>
+            <w:r>
+              <w:rPr>
+                <w:rStyle w:val="Hyperlink"/>
+                <w:noProof/>
+                <w:lang w:eastAsia="vi-VN"/>
+              </w:rPr>
+              <w:t>Description</w:t>
+            </w:r>
+            <w:r>
+              <w:rPr>
+                <w:noProof/>
+                <w:webHidden/>
+              </w:rPr>
+              <w:tab/>
+            </w:r>
+            <w:r>
+              <w:rPr>
+                <w:noProof/>
+                <w:webHidden/>
+              </w:rPr>
+              <w:fldChar w:fldCharType="begin"/>
+            </w:r>
+            <w:r>
+              <w:rPr>
+                <w:noProof/>
+                <w:webHidden/>
+              </w:rPr>
+              <w:instrText xml:space="preserve"> PAGEREF _Toc9518088 \h </w:instrText>
+            </w:r>
+            <w:r>
+              <w:rPr>
+                <w:noProof/>
+                <w:webHidden/>
+              </w:rPr>
+            </w:r>
+            <w:r>
+              <w:rPr>
+                <w:noProof/>
+                <w:webHidden/>
+              </w:rPr>
+              <w:fldChar w:fldCharType="separate"/>
+            </w:r>
+            <w:r>
+              <w:rPr>
+                <w:noProof/>
+                <w:webHidden/>
+              </w:rPr>
+              <w:t>5</w:t>
+            </w:r>
+            <w:r>
+              <w:rPr>
+                <w:noProof/>
+                <w:webHidden/>
+              </w:rPr>
+              <w:fldChar w:fldCharType="end"/>
+            </w:r>
+          </w:hyperlink>
+        </w:p>
+        <w:p>
+          <w:pPr>
+            <w:pStyle w:val="TOC2"/>
+            <w:tabs>
+              <w:tab w:val="left" w:pos="660"/>
+              <w:tab w:val="right" w:leader="dot" w:pos="9350"/>
+            </w:tabs>
+            <w:rPr>
+              <w:rFonts w:eastAsiaTheme="minorEastAsia"/>
+              <w:noProof/>
+              <w:lang w:val="vi-VN" w:eastAsia="vi-VN"/>
+            </w:rPr>
+          </w:pPr>
+          <w:hyperlink w:anchor="_Toc9518089" w:history="1">
+            <w:r>
+              <w:rPr>
+                <w:rStyle w:val="Hyperlink"/>
+                <w:noProof/>
+                <w:lang w:eastAsia="vi-VN"/>
+              </w:rPr>
+              <w:t>a.</w:t>
+            </w:r>
+            <w:r>
+              <w:rPr>
+                <w:rFonts w:eastAsiaTheme="minorEastAsia"/>
+                <w:noProof/>
+                <w:lang w:val="vi-VN" w:eastAsia="vi-VN"/>
+              </w:rPr>
+              <w:tab/>
+            </w:r>
+            <w:r>
+              <w:rPr>
+                <w:rStyle w:val="Hyperlink"/>
+                <w:noProof/>
+                <w:lang w:eastAsia="vi-VN"/>
+              </w:rPr>
+              <w:t>Compiling Smart Contract</w:t>
+            </w:r>
+            <w:r>
+              <w:rPr>
+                <w:noProof/>
+                <w:webHidden/>
+              </w:rPr>
+              <w:tab/>
+            </w:r>
+            <w:r>
+              <w:rPr>
+                <w:noProof/>
+                <w:webHidden/>
+              </w:rPr>
+              <w:fldChar w:fldCharType="begin"/>
+            </w:r>
+            <w:r>
+              <w:rPr>
+                <w:noProof/>
+                <w:webHidden/>
+              </w:rPr>
+              <w:instrText xml:space="preserve"> PAGEREF _Toc9518089 \h </w:instrText>
+            </w:r>
+            <w:r>
+              <w:rPr>
+                <w:noProof/>
+                <w:webHidden/>
+              </w:rPr>
+            </w:r>
+            <w:r>
+              <w:rPr>
+                <w:noProof/>
+                <w:webHidden/>
+              </w:rPr>
+              <w:fldChar w:fldCharType="separate"/>
+            </w:r>
+            <w:r>
+              <w:rPr>
+                <w:noProof/>
+                <w:webHidden/>
+              </w:rPr>
+              <w:t>5</w:t>
+            </w:r>
+            <w:r>
+              <w:rPr>
+                <w:noProof/>
+                <w:webHidden/>
+              </w:rPr>
+              <w:fldChar w:fldCharType="end"/>
+            </w:r>
+          </w:hyperlink>
+        </w:p>
+        <w:p>
+          <w:pPr>
+            <w:pStyle w:val="TOC2"/>
+            <w:tabs>
+              <w:tab w:val="left" w:pos="660"/>
+              <w:tab w:val="right" w:leader="dot" w:pos="9350"/>
+            </w:tabs>
+            <w:rPr>
+              <w:rFonts w:eastAsiaTheme="minorEastAsia"/>
+              <w:noProof/>
+              <w:lang w:val="vi-VN" w:eastAsia="vi-VN"/>
+            </w:rPr>
+          </w:pPr>
+          <w:hyperlink w:anchor="_Toc9518090" w:history="1">
+            <w:r>
+              <w:rPr>
+                <w:rStyle w:val="Hyperlink"/>
+                <w:noProof/>
+                <w:lang w:val="vi-VN" w:eastAsia="vi-VN"/>
+              </w:rPr>
+              <w:t>b.</w:t>
+            </w:r>
+            <w:r>
+              <w:rPr>
+                <w:rFonts w:eastAsiaTheme="minorEastAsia"/>
+                <w:noProof/>
+                <w:lang w:val="vi-VN" w:eastAsia="vi-VN"/>
+              </w:rPr>
+              <w:tab/>
+            </w:r>
+            <w:r>
+              <w:rPr>
+                <w:rStyle w:val="Hyperlink"/>
+                <w:noProof/>
+                <w:lang w:eastAsia="vi-VN"/>
+              </w:rPr>
+              <w:t>Functions in Smart Contract</w:t>
+            </w:r>
+            <w:r>
+              <w:rPr>
+                <w:noProof/>
+                <w:webHidden/>
+              </w:rPr>
+              <w:tab/>
+            </w:r>
+            <w:r>
+              <w:rPr>
+                <w:noProof/>
+                <w:webHidden/>
+              </w:rPr>
+              <w:fldChar w:fldCharType="begin"/>
+            </w:r>
+            <w:r>
+              <w:rPr>
+                <w:noProof/>
+                <w:webHidden/>
+              </w:rPr>
+              <w:instrText xml:space="preserve"> PAGEREF _Toc9518090 \h </w:instrText>
+            </w:r>
+            <w:r>
+              <w:rPr>
+                <w:noProof/>
+                <w:webHidden/>
+              </w:rPr>
+            </w:r>
+            <w:r>
+              <w:rPr>
+                <w:noProof/>
+                <w:webHidden/>
+              </w:rPr>
+              <w:fldChar w:fldCharType="separate"/>
+            </w:r>
+            <w:r>
+              <w:rPr>
+                <w:noProof/>
+                <w:webHidden/>
+              </w:rPr>
+              <w:t>8</w:t>
+            </w:r>
+            <w:r>
+              <w:rPr>
+                <w:noProof/>
+                <w:webHidden/>
+              </w:rPr>
+              <w:fldChar w:fldCharType="end"/>
+            </w:r>
+          </w:hyperlink>
+        </w:p>
+        <w:p>
+          <w:pPr>
+            <w:pStyle w:val="TOC3"/>
+            <w:tabs>
+              <w:tab w:val="left" w:pos="880"/>
+              <w:tab w:val="right" w:leader="dot" w:pos="9350"/>
+            </w:tabs>
+            <w:rPr>
+              <w:rFonts w:eastAsiaTheme="minorEastAsia"/>
+              <w:noProof/>
+              <w:lang w:val="vi-VN" w:eastAsia="vi-VN"/>
+            </w:rPr>
+          </w:pPr>
+          <w:hyperlink w:anchor="_Toc9518091" w:history="1">
+            <w:r>
+              <w:rPr>
+                <w:rStyle w:val="Hyperlink"/>
+                <w:noProof/>
+              </w:rPr>
+              <w:t>1.</w:t>
+            </w:r>
+            <w:r>
+              <w:rPr>
+                <w:rFonts w:eastAsiaTheme="minorEastAsia"/>
+                <w:noProof/>
+                <w:lang w:val="vi-VN" w:eastAsia="vi-VN"/>
+              </w:rPr>
+              <w:tab/>
+            </w:r>
+            <w:r>
+              <w:rPr>
+                <w:rStyle w:val="Hyperlink"/>
+                <w:noProof/>
+              </w:rPr>
+              <w:t>Authorize Hospital</w:t>
+            </w:r>
+            <w:r>
+              <w:rPr>
+                <w:noProof/>
+                <w:webHidden/>
+              </w:rPr>
+              <w:tab/>
+            </w:r>
+            <w:r>
+              <w:rPr>
+                <w:noProof/>
+                <w:webHidden/>
+              </w:rPr>
+              <w:fldChar w:fldCharType="begin"/>
+            </w:r>
+            <w:r>
+              <w:rPr>
+                <w:noProof/>
+                <w:webHidden/>
+              </w:rPr>
+              <w:instrText xml:space="preserve"> PAGEREF _Toc9518091 \h </w:instrText>
+            </w:r>
+            <w:r>
+              <w:rPr>
+                <w:noProof/>
+                <w:webHidden/>
+              </w:rPr>
+            </w:r>
+            <w:r>
+              <w:rPr>
+                <w:noProof/>
+                <w:webHidden/>
+              </w:rPr>
+              <w:fldChar w:fldCharType="separate"/>
+            </w:r>
+            <w:r>
+              <w:rPr>
+                <w:noProof/>
+                <w:webHidden/>
+              </w:rPr>
+              <w:t>10</w:t>
+            </w:r>
+            <w:r>
+              <w:rPr>
+                <w:noProof/>
+                <w:webHidden/>
+              </w:rPr>
+              <w:fldChar w:fldCharType="end"/>
+            </w:r>
+          </w:hyperlink>
+        </w:p>
+        <w:p>
+          <w:pPr>
+            <w:pStyle w:val="TOC3"/>
+            <w:tabs>
+              <w:tab w:val="left" w:pos="880"/>
+              <w:tab w:val="right" w:leader="dot" w:pos="9350"/>
+            </w:tabs>
+            <w:rPr>
+              <w:rFonts w:eastAsiaTheme="minorEastAsia"/>
+              <w:noProof/>
+              <w:lang w:val="vi-VN" w:eastAsia="vi-VN"/>
+            </w:rPr>
+          </w:pPr>
+          <w:hyperlink w:anchor="_Toc9518092" w:history="1">
+            <w:r>
+              <w:rPr>
+                <w:rStyle w:val="Hyperlink"/>
+                <w:noProof/>
+              </w:rPr>
+              <w:t>2.</w:t>
+            </w:r>
+            <w:r>
+              <w:rPr>
+                <w:rFonts w:eastAsiaTheme="minorEastAsia"/>
+                <w:noProof/>
+                <w:lang w:val="vi-VN" w:eastAsia="vi-VN"/>
+              </w:rPr>
+              <w:tab/>
+            </w:r>
+            <w:r>
+              <w:rPr>
+                <w:rStyle w:val="Hyperlink"/>
+                <w:noProof/>
+              </w:rPr>
+              <w:t>Authorize Employee</w:t>
+            </w:r>
+            <w:r>
+              <w:rPr>
+                <w:noProof/>
+                <w:webHidden/>
+              </w:rPr>
+              <w:tab/>
+            </w:r>
+            <w:r>
+              <w:rPr>
+                <w:noProof/>
+                <w:webHidden/>
+              </w:rPr>
+              <w:fldChar w:fldCharType="begin"/>
+            </w:r>
+            <w:r>
+              <w:rPr>
+                <w:noProof/>
+                <w:webHidden/>
+              </w:rPr>
+              <w:instrText xml:space="preserve"> PAGEREF _Toc9518092 \h </w:instrText>
+            </w:r>
+            <w:r>
+              <w:rPr>
+                <w:noProof/>
+                <w:webHidden/>
+              </w:rPr>
+            </w:r>
+            <w:r>
+              <w:rPr>
+                <w:noProof/>
+                <w:webHidden/>
+              </w:rPr>
+              <w:fldChar w:fldCharType="separate"/>
+            </w:r>
+            <w:r>
+              <w:rPr>
+                <w:noProof/>
+                <w:webHidden/>
+              </w:rPr>
+              <w:t>13</w:t>
+            </w:r>
+            <w:r>
+              <w:rPr>
+                <w:noProof/>
+                <w:webHidden/>
+              </w:rPr>
+              <w:fldChar w:fldCharType="end"/>
+            </w:r>
+          </w:hyperlink>
+        </w:p>
+        <w:p>
+          <w:pPr>
+            <w:pStyle w:val="TOC3"/>
+            <w:tabs>
+              <w:tab w:val="left" w:pos="880"/>
+              <w:tab w:val="right" w:leader="dot" w:pos="9350"/>
+            </w:tabs>
+            <w:rPr>
+              <w:rFonts w:eastAsiaTheme="minorEastAsia"/>
+              <w:noProof/>
+              <w:lang w:val="vi-VN" w:eastAsia="vi-VN"/>
+            </w:rPr>
+          </w:pPr>
+          <w:hyperlink w:anchor="_Toc9518093" w:history="1">
+            <w:r>
+              <w:rPr>
+                <w:rStyle w:val="Hyperlink"/>
+                <w:noProof/>
+              </w:rPr>
+              <w:t>3.</w:t>
+            </w:r>
+            <w:r>
+              <w:rPr>
+                <w:rFonts w:eastAsiaTheme="minorEastAsia"/>
+                <w:noProof/>
+                <w:lang w:val="vi-VN" w:eastAsia="vi-VN"/>
+              </w:rPr>
+              <w:tab/>
+            </w:r>
+            <w:r>
+              <w:rPr>
+                <w:rStyle w:val="Hyperlink"/>
+                <w:noProof/>
+              </w:rPr>
+              <w:t>Add Record</w:t>
+            </w:r>
+            <w:r>
+              <w:rPr>
+                <w:noProof/>
+                <w:webHidden/>
+              </w:rPr>
+              <w:tab/>
+            </w:r>
+            <w:r>
+              <w:rPr>
+                <w:noProof/>
+                <w:webHidden/>
+              </w:rPr>
+              <w:fldChar w:fldCharType="begin"/>
+            </w:r>
+            <w:r>
+              <w:rPr>
+                <w:noProof/>
+                <w:webHidden/>
+              </w:rPr>
+              <w:instrText xml:space="preserve"> PAGEREF _Toc9518093 \h </w:instrText>
+            </w:r>
+            <w:r>
+              <w:rPr>
+                <w:noProof/>
+                <w:webHidden/>
+              </w:rPr>
+            </w:r>
+            <w:r>
+              <w:rPr>
+                <w:noProof/>
+                <w:webHidden/>
+              </w:rPr>
+              <w:fldChar w:fldCharType="separate"/>
+            </w:r>
+            <w:r>
+              <w:rPr>
+                <w:noProof/>
+                <w:webHidden/>
+              </w:rPr>
+              <w:t>16</w:t>
+            </w:r>
+            <w:r>
+              <w:rPr>
+                <w:noProof/>
+                <w:webHidden/>
+              </w:rPr>
+              <w:fldChar w:fldCharType="end"/>
+            </w:r>
+          </w:hyperlink>
+        </w:p>
+        <w:p>
+          <w:pPr>
+            <w:pStyle w:val="TOC3"/>
+            <w:tabs>
+              <w:tab w:val="left" w:pos="880"/>
+              <w:tab w:val="right" w:leader="dot" w:pos="9350"/>
+            </w:tabs>
+            <w:rPr>
+              <w:rFonts w:eastAsiaTheme="minorEastAsia"/>
+              <w:noProof/>
+              <w:lang w:val="vi-VN" w:eastAsia="vi-VN"/>
+            </w:rPr>
+          </w:pPr>
+          <w:hyperlink w:anchor="_Toc9518094" w:history="1">
+            <w:r>
+              <w:rPr>
+                <w:rStyle w:val="Hyperlink"/>
+                <w:noProof/>
+              </w:rPr>
+              <w:t>4.</w:t>
+            </w:r>
+            <w:r>
+              <w:rPr>
+                <w:rFonts w:eastAsiaTheme="minorEastAsia"/>
+                <w:noProof/>
+                <w:lang w:val="vi-VN" w:eastAsia="vi-VN"/>
+              </w:rPr>
+              <w:tab/>
+            </w:r>
+            <w:r>
+              <w:rPr>
+                <w:rStyle w:val="Hyperlink"/>
+                <w:noProof/>
+              </w:rPr>
+              <w:t>See Full Record</w:t>
+            </w:r>
+            <w:r>
+              <w:rPr>
+                <w:noProof/>
+                <w:webHidden/>
+              </w:rPr>
+              <w:tab/>
+            </w:r>
+            <w:r>
+              <w:rPr>
+                <w:noProof/>
+                <w:webHidden/>
+              </w:rPr>
+              <w:fldChar w:fldCharType="begin"/>
+            </w:r>
+            <w:r>
+              <w:rPr>
+                <w:noProof/>
+                <w:webHidden/>
+              </w:rPr>
+              <w:instrText xml:space="preserve"> PAGEREF _Toc9518094 \h </w:instrText>
+            </w:r>
+            <w:r>
+              <w:rPr>
+                <w:noProof/>
+                <w:webHidden/>
+              </w:rPr>
+            </w:r>
+            <w:r>
+              <w:rPr>
+                <w:noProof/>
+                <w:webHidden/>
+              </w:rPr>
+              <w:fldChar w:fldCharType="separate"/>
+            </w:r>
+            <w:r>
+              <w:rPr>
+                <w:noProof/>
+                <w:webHidden/>
+              </w:rPr>
+              <w:t>19</w:t>
+            </w:r>
+            <w:r>
+              <w:rPr>
+                <w:noProof/>
+                <w:webHidden/>
+              </w:rPr>
+              <w:fldChar w:fldCharType="end"/>
+            </w:r>
+          </w:hyperlink>
+        </w:p>
+        <w:p>
+          <w:pPr>
+            <w:pStyle w:val="TOC3"/>
+            <w:tabs>
+              <w:tab w:val="left" w:pos="880"/>
+              <w:tab w:val="right" w:leader="dot" w:pos="9350"/>
+            </w:tabs>
+            <w:rPr>
+              <w:rFonts w:eastAsiaTheme="minorEastAsia"/>
+              <w:noProof/>
+              <w:lang w:val="vi-VN" w:eastAsia="vi-VN"/>
+            </w:rPr>
+          </w:pPr>
+          <w:hyperlink w:anchor="_Toc9518095" w:history="1">
+            <w:r>
+              <w:rPr>
+                <w:rStyle w:val="Hyperlink"/>
+                <w:noProof/>
+              </w:rPr>
+              <w:t>5.</w:t>
+            </w:r>
+            <w:r>
+              <w:rPr>
+                <w:rFonts w:eastAsiaTheme="minorEastAsia"/>
+                <w:noProof/>
+                <w:lang w:val="vi-VN" w:eastAsia="vi-VN"/>
+              </w:rPr>
+              <w:tab/>
+            </w:r>
+            <w:r>
+              <w:rPr>
+                <w:rStyle w:val="Hyperlink"/>
+                <w:noProof/>
+              </w:rPr>
+              <w:t>Delete Employee</w:t>
+            </w:r>
+            <w:r>
+              <w:rPr>
+                <w:noProof/>
+                <w:webHidden/>
+              </w:rPr>
+              <w:tab/>
+            </w:r>
+            <w:r>
+              <w:rPr>
+                <w:noProof/>
+                <w:webHidden/>
+              </w:rPr>
+              <w:fldChar w:fldCharType="begin"/>
+            </w:r>
+            <w:r>
+              <w:rPr>
+                <w:noProof/>
+                <w:webHidden/>
+              </w:rPr>
+              <w:instrText xml:space="preserve"> PAGEREF _Toc9518095 \h </w:instrText>
+            </w:r>
+            <w:r>
+              <w:rPr>
+                <w:noProof/>
+                <w:webHidden/>
+              </w:rPr>
+            </w:r>
+            <w:r>
+              <w:rPr>
+                <w:noProof/>
+                <w:webHidden/>
+              </w:rPr>
+              <w:fldChar w:fldCharType="separate"/>
+            </w:r>
+            <w:r>
+              <w:rPr>
+                <w:noProof/>
+                <w:webHidden/>
+              </w:rPr>
+              <w:t>20</w:t>
+            </w:r>
+            <w:r>
+              <w:rPr>
+                <w:noProof/>
+                <w:webHidden/>
+              </w:rPr>
+              <w:fldChar w:fldCharType="end"/>
+            </w:r>
+          </w:hyperlink>
+        </w:p>
+        <w:p>
+          <w:pPr>
+            <w:pStyle w:val="TOC3"/>
+            <w:tabs>
+              <w:tab w:val="left" w:pos="880"/>
+              <w:tab w:val="right" w:leader="dot" w:pos="9350"/>
+            </w:tabs>
+            <w:rPr>
+              <w:rFonts w:eastAsiaTheme="minorEastAsia"/>
+              <w:noProof/>
+              <w:lang w:val="vi-VN" w:eastAsia="vi-VN"/>
+            </w:rPr>
+          </w:pPr>
+          <w:hyperlink w:anchor="_Toc9518096" w:history="1">
+            <w:r>
+              <w:rPr>
+                <w:rStyle w:val="Hyperlink"/>
+                <w:noProof/>
+              </w:rPr>
+              <w:t>6.</w:t>
+            </w:r>
+            <w:r>
+              <w:rPr>
+                <w:rFonts w:eastAsiaTheme="minorEastAsia"/>
+                <w:noProof/>
+                <w:lang w:val="vi-VN" w:eastAsia="vi-VN"/>
+              </w:rPr>
+              <w:tab/>
+            </w:r>
+            <w:r>
+              <w:rPr>
+                <w:rStyle w:val="Hyperlink"/>
+                <w:noProof/>
+              </w:rPr>
+              <w:t>Delete Hospital</w:t>
+            </w:r>
+            <w:r>
+              <w:rPr>
+                <w:noProof/>
+                <w:webHidden/>
+              </w:rPr>
+              <w:tab/>
+            </w:r>
+            <w:r>
+              <w:rPr>
+                <w:noProof/>
+                <w:webHidden/>
+              </w:rPr>
+              <w:fldChar w:fldCharType="begin"/>
+            </w:r>
+            <w:r>
+              <w:rPr>
+                <w:noProof/>
+                <w:webHidden/>
+              </w:rPr>
+              <w:instrText xml:space="preserve"> PAGEREF _Toc9518096 \h </w:instrText>
+            </w:r>
+            <w:r>
+              <w:rPr>
+                <w:noProof/>
+                <w:webHidden/>
+              </w:rPr>
+            </w:r>
+            <w:r>
+              <w:rPr>
+                <w:noProof/>
+                <w:webHidden/>
+              </w:rPr>
+              <w:fldChar w:fldCharType="separate"/>
+            </w:r>
+            <w:r>
+              <w:rPr>
+                <w:noProof/>
+                <w:webHidden/>
+              </w:rPr>
+              <w:t>21</w:t>
+            </w:r>
+            <w:r>
+              <w:rPr>
+                <w:noProof/>
+                <w:webHidden/>
+              </w:rPr>
+              <w:fldChar w:fldCharType="end"/>
+            </w:r>
+          </w:hyperlink>
+        </w:p>
+        <w:p>
+          <w:pPr>
+            <w:pStyle w:val="TOC3"/>
+            <w:tabs>
+              <w:tab w:val="left" w:pos="880"/>
+              <w:tab w:val="right" w:leader="dot" w:pos="9350"/>
+            </w:tabs>
+            <w:rPr>
+              <w:rFonts w:eastAsiaTheme="minorEastAsia"/>
+              <w:noProof/>
+              <w:lang w:val="vi-VN" w:eastAsia="vi-VN"/>
+            </w:rPr>
+          </w:pPr>
+          <w:hyperlink w:anchor="_Toc9518097" w:history="1">
+            <w:r>
+              <w:rPr>
+                <w:rStyle w:val="Hyperlink"/>
+                <w:noProof/>
+              </w:rPr>
+              <w:t>7.</w:t>
+            </w:r>
+            <w:r>
+              <w:rPr>
+                <w:rFonts w:eastAsiaTheme="minorEastAsia"/>
+                <w:noProof/>
+                <w:lang w:val="vi-VN" w:eastAsia="vi-VN"/>
+              </w:rPr>
+              <w:tab/>
+            </w:r>
+            <w:r>
+              <w:rPr>
+                <w:rStyle w:val="Hyperlink"/>
+                <w:noProof/>
+              </w:rPr>
+              <w:t>Verify Signature</w:t>
+            </w:r>
+            <w:r>
+              <w:rPr>
+                <w:noProof/>
+                <w:webHidden/>
+              </w:rPr>
+              <w:tab/>
+            </w:r>
+            <w:r>
+              <w:rPr>
+                <w:noProof/>
+                <w:webHidden/>
+              </w:rPr>
+              <w:fldChar w:fldCharType="begin"/>
+            </w:r>
+            <w:r>
+              <w:rPr>
+                <w:noProof/>
+                <w:webHidden/>
+              </w:rPr>
+              <w:instrText xml:space="preserve"> PAGEREF _Toc9518097 \h </w:instrText>
+            </w:r>
+            <w:r>
+              <w:rPr>
+                <w:noProof/>
+                <w:webHidden/>
+              </w:rPr>
+            </w:r>
+            <w:r>
+              <w:rPr>
+                <w:noProof/>
+                <w:webHidden/>
+              </w:rPr>
+              <w:fldChar w:fldCharType="separate"/>
+            </w:r>
+            <w:r>
+              <w:rPr>
+                <w:noProof/>
+                <w:webHidden/>
+              </w:rPr>
+              <w:t>22</w:t>
+            </w:r>
+            <w:r>
+              <w:rPr>
+                <w:noProof/>
+                <w:webHidden/>
+              </w:rPr>
+              <w:fldChar w:fldCharType="end"/>
+            </w:r>
+          </w:hyperlink>
+        </w:p>
+        <w:p>
+          <w:r>
+            <w:rPr>
+              <w:b/>
+              <w:bCs/>
+              <w:noProof/>
+            </w:rPr>
+            <w:fldChar w:fldCharType="end"/>
+          </w:r>
+        </w:p>
+      </w:sdtContent>
+    </w:sdt>
+    <w:p/>
+    <w:p>
+      <w:pPr>
+        <w:rPr>
+          <w:rFonts w:asciiTheme="majorHAnsi" w:eastAsiaTheme="majorEastAsia" w:hAnsiTheme="majorHAnsi" w:cstheme="majorBidi"/>
+          <w:color w:val="2F5496" w:themeColor="accent1" w:themeShade="BF"/>
+          <w:sz w:val="32"/>
+          <w:szCs w:val="32"/>
+        </w:rPr>
+      </w:pPr>
+      <w:r>
+        <w:rPr>
+          <w:rFonts w:asciiTheme="majorHAnsi" w:eastAsiaTheme="majorEastAsia" w:hAnsiTheme="majorHAnsi" w:cstheme="majorBidi"/>
+          <w:color w:val="2F5496" w:themeColor="accent1" w:themeShade="BF"/>
+          <w:sz w:val="32"/>
+          <w:szCs w:val="32"/>
+        </w:rPr>
+        <w:br w:type="page"/>
+      </w:r>
+    </w:p>
+    <w:p>
+      <w:pPr>
+        <w:rPr>
+          <w:rFonts w:asciiTheme="majorHAnsi" w:eastAsiaTheme="majorEastAsia" w:hAnsiTheme="majorHAnsi" w:cstheme="majorBidi"/>
+          <w:color w:val="2F5496" w:themeColor="accent1" w:themeShade="BF"/>
+          <w:sz w:val="32"/>
+          <w:szCs w:val="32"/>
+        </w:rPr>
+      </w:pPr>
+    </w:p>
+    <w:p>
+      <w:pPr>
+        <w:pStyle w:val="Heading1"/>
+        <w:numPr>
+          <w:ilvl w:val="0"/>
+          <w:numId w:val="1"/>
+        </w:numPr>
+      </w:pPr>
+      <w:bookmarkStart w:id="0" w:name="_Toc9518085"/>
+      <w:r>
+        <w:t>Introduction</w:t>
+      </w:r>
+      <w:bookmarkEnd w:id="0"/>
+    </w:p>
+    <w:p>
+      <w:pPr>
+        <w:pStyle w:val="Heading2"/>
+        <w:numPr>
+          <w:ilvl w:val="1"/>
+          <w:numId w:val="1"/>
+        </w:numPr>
+      </w:pPr>
+      <w:bookmarkStart w:id="1" w:name="_Toc9518086"/>
+      <w:r>
+        <w:t>Remix IDE</w:t>
+      </w:r>
+      <w:bookmarkEnd w:id="1"/>
+    </w:p>
+    <w:p/>
+    <w:p>
+      <w:r>
+        <w:rPr>
+          <w:noProof/>
+          <w:lang w:val="vi-VN" w:eastAsia="vi-VN"/>
         </w:rPr>
         <w:drawing>
-          <wp:inline distT="0" distB="0" distL="0" distR="0" wp14:anchorId="6F545828" wp14:editId="191D1DE5">
+          <wp:inline distT="0" distB="0" distL="0" distR="0" wp14:anchorId="6D1AE53B" wp14:editId="3BD907D0">
             <wp:extent cx="5943600" cy="685800"/>
             <wp:effectExtent l="0" t="0" r="0" b="0"/>
             <wp:docPr id="2" name="Hình ảnh 2"/>
@@ -28,7 +1273,7 @@
                     <pic:cNvPicPr/>
                   </pic:nvPicPr>
                   <pic:blipFill>
-                    <a:blip r:embed="rId6">
+                    <a:blip r:embed="rId7">
                       <a:extLst>
                         <a:ext uri="{28A0092B-C50C-407E-A947-70E740481C1C}">
                           <a14:useLocalDpi xmlns:a14="http://schemas.microsoft.com/office/drawing/2010/main" val="0"/>
@@ -59,10 +1304,10 @@
       <w:r>
         <w:t xml:space="preserve">Go to the website </w:t>
       </w:r>
-      <w:hyperlink r:id="rId7" w:history="1">
+      <w:hyperlink r:id="rId8" w:history="1">
         <w:r>
           <w:rPr>
-            <w:rStyle w:val="Siuktni"/>
+            <w:rStyle w:val="Hyperlink"/>
           </w:rPr>
           <w:t>https://remix.ethereum.org/</w:t>
         </w:r>
@@ -73,9 +1318,10 @@
       <w:r>
         <w:rPr>
           <w:noProof/>
+          <w:lang w:val="vi-VN" w:eastAsia="vi-VN"/>
         </w:rPr>
         <w:drawing>
-          <wp:inline distT="0" distB="0" distL="0" distR="0" wp14:anchorId="7C56818D" wp14:editId="288F9EC4">
+          <wp:inline distT="0" distB="0" distL="0" distR="0" wp14:anchorId="100D8850" wp14:editId="72331F0E">
             <wp:extent cx="5943600" cy="680085"/>
             <wp:effectExtent l="0" t="0" r="0" b="5715"/>
             <wp:docPr id="4" name="Hình ảnh 4"/>
@@ -90,7 +1336,7 @@
                     <pic:cNvPicPr/>
                   </pic:nvPicPr>
                   <pic:blipFill>
-                    <a:blip r:embed="rId8">
+                    <a:blip r:embed="rId9">
                       <a:extLst>
                         <a:ext uri="{28A0092B-C50C-407E-A947-70E740481C1C}">
                           <a14:useLocalDpi xmlns:a14="http://schemas.microsoft.com/office/drawing/2010/main" val="0"/>
@@ -119,10 +1365,7 @@
     </w:p>
     <w:p>
       <w:r>
-        <w:t>Click on add new Solidity file on the left side bar</w:t>
-      </w:r>
-      <w:r>
-        <w:t>. Then name the file you create with extension “.sol”.</w:t>
+        <w:t>Click on add new Solidity file on the left side bar. Then name the file you create with extension “.sol”.</w:t>
       </w:r>
     </w:p>
     <w:p>
@@ -134,9 +1377,10 @@
       <w:r>
         <w:rPr>
           <w:noProof/>
+          <w:lang w:val="vi-VN" w:eastAsia="vi-VN"/>
         </w:rPr>
         <w:drawing>
-          <wp:inline distT="0" distB="0" distL="0" distR="0" wp14:anchorId="4B34C8C0" wp14:editId="2D098967">
+          <wp:inline distT="0" distB="0" distL="0" distR="0" wp14:anchorId="2E3B4C8E" wp14:editId="33F4AFCA">
             <wp:extent cx="5943600" cy="1574165"/>
             <wp:effectExtent l="0" t="0" r="0" b="6985"/>
             <wp:docPr id="6" name="Hình ảnh 6"/>
@@ -151,7 +1395,7 @@
                     <pic:cNvPicPr/>
                   </pic:nvPicPr>
                   <pic:blipFill>
-                    <a:blip r:embed="rId9" cstate="print">
+                    <a:blip r:embed="rId10" cstate="print">
                       <a:extLst>
                         <a:ext uri="{28A0092B-C50C-407E-A947-70E740481C1C}">
                           <a14:useLocalDpi xmlns:a14="http://schemas.microsoft.com/office/drawing/2010/main" val="0"/>
@@ -180,15 +1424,7 @@
     </w:p>
     <w:p>
       <w:r>
-        <w:t>Click on “Start to compile (</w:t>
-      </w:r>
-      <w:proofErr w:type="spellStart"/>
-      <w:r>
-        <w:t>Ctrl+S</w:t>
-      </w:r>
-      <w:proofErr w:type="spellEnd"/>
-      <w:r>
-        <w:t>)” to compile the code.</w:t>
+        <w:t>Click on “Start to compile (Ctrl+S)” to compile the code.</w:t>
       </w:r>
     </w:p>
     <w:p>
@@ -196,14 +1432,42 @@
         <w:t>Then the name of the contract should pop up as the image above.</w:t>
       </w:r>
     </w:p>
-    <w:p>
-      <w:r>
-        <w:rPr>
-          <w:noProof/>
+    <w:p/>
+    <w:p/>
+    <w:p/>
+    <w:p/>
+    <w:p/>
+    <w:p>
+      <w:pPr>
+        <w:pStyle w:val="Heading2"/>
+        <w:numPr>
+          <w:ilvl w:val="1"/>
+          <w:numId w:val="1"/>
+        </w:numPr>
+        <w:rPr>
+          <w:noProof/>
+          <w:lang w:val="vi-VN" w:eastAsia="vi-VN"/>
+        </w:rPr>
+      </w:pPr>
+      <w:bookmarkStart w:id="2" w:name="_Toc9518087"/>
+      <w:r>
+        <w:rPr>
+          <w:noProof/>
+          <w:lang w:eastAsia="vi-VN"/>
         </w:rPr>
         <w:lastRenderedPageBreak/>
+        <w:t>Connecting Ganache</w:t>
+      </w:r>
+      <w:bookmarkEnd w:id="2"/>
+    </w:p>
+    <w:p>
+      <w:r>
+        <w:rPr>
+          <w:noProof/>
+          <w:lang w:val="vi-VN" w:eastAsia="vi-VN"/>
+        </w:rPr>
         <w:drawing>
-          <wp:inline distT="0" distB="0" distL="0" distR="0" wp14:anchorId="18139006" wp14:editId="4AD6F766">
+          <wp:inline distT="0" distB="0" distL="0" distR="0" wp14:anchorId="4D08A7CE" wp14:editId="601A785B">
             <wp:extent cx="3714750" cy="4389120"/>
             <wp:effectExtent l="0" t="0" r="0" b="0"/>
             <wp:docPr id="7" name="Hình ảnh 7"/>
@@ -218,7 +1482,7 @@
                     <pic:cNvPicPr/>
                   </pic:nvPicPr>
                   <pic:blipFill>
-                    <a:blip r:embed="rId10">
+                    <a:blip r:embed="rId11">
                       <a:extLst>
                         <a:ext uri="{28A0092B-C50C-407E-A947-70E740481C1C}">
                           <a14:useLocalDpi xmlns:a14="http://schemas.microsoft.com/office/drawing/2010/main" val="0"/>
@@ -247,36 +1511,17 @@
     </w:p>
     <w:p>
       <w:r>
-        <w:t xml:space="preserve">Now you need a blockchain </w:t>
-      </w:r>
-      <w:proofErr w:type="spellStart"/>
-      <w:r>
-        <w:t>testnet</w:t>
-      </w:r>
-      <w:proofErr w:type="spellEnd"/>
-      <w:r>
-        <w:t>.</w:t>
-      </w:r>
-      <w:r>
-        <w:t xml:space="preserve"> Open Ganache (Blockchain </w:t>
-      </w:r>
-      <w:proofErr w:type="spellStart"/>
-      <w:r>
-        <w:t>Testnet</w:t>
-      </w:r>
-      <w:proofErr w:type="spellEnd"/>
-      <w:r>
-        <w:t>) by searching it on your computer.</w:t>
+        <w:t>Now you need a blockchain testnet. Open Ganache (Blockchain Testnet) by searching it on your computer.</w:t>
       </w:r>
     </w:p>
     <w:p>
       <w:r>
         <w:t xml:space="preserve"> If you don’t have Ganache yet, you can download it for free at </w:t>
       </w:r>
-      <w:hyperlink r:id="rId11" w:history="1">
+      <w:hyperlink r:id="rId12" w:history="1">
         <w:r>
           <w:rPr>
-            <w:rStyle w:val="Siuktni"/>
+            <w:rStyle w:val="Hyperlink"/>
           </w:rPr>
           <w:t>https://truffleframework.com/ganache</w:t>
         </w:r>
@@ -291,10 +1536,11 @@
       <w:r>
         <w:rPr>
           <w:noProof/>
+          <w:lang w:val="vi-VN" w:eastAsia="vi-VN"/>
         </w:rPr>
         <w:lastRenderedPageBreak/>
         <w:drawing>
-          <wp:inline distT="0" distB="0" distL="0" distR="0" wp14:anchorId="1BEE0D21" wp14:editId="1E2EE864">
+          <wp:inline distT="0" distB="0" distL="0" distR="0" wp14:anchorId="728811D3" wp14:editId="6920B287">
             <wp:extent cx="5943600" cy="3343275"/>
             <wp:effectExtent l="0" t="0" r="0" b="9525"/>
             <wp:docPr id="8" name="Hình ảnh 8"/>
@@ -309,7 +1555,7 @@
                     <pic:cNvPicPr/>
                   </pic:nvPicPr>
                   <pic:blipFill>
-                    <a:blip r:embed="rId12" cstate="print">
+                    <a:blip r:embed="rId13" cstate="print">
                       <a:extLst>
                         <a:ext uri="{28A0092B-C50C-407E-A947-70E740481C1C}">
                           <a14:useLocalDpi xmlns:a14="http://schemas.microsoft.com/office/drawing/2010/main" val="0"/>
@@ -347,15 +1593,193 @@
       </w:r>
     </w:p>
     <w:p>
-      <w:r>
-        <w:rPr>
-          <w:noProof/>
+      <w:pPr>
+        <w:rPr>
+          <w:noProof/>
+          <w:lang w:val="vi-VN" w:eastAsia="vi-VN"/>
+        </w:rPr>
+      </w:pPr>
+    </w:p>
+    <w:p>
+      <w:pPr>
+        <w:rPr>
+          <w:noProof/>
+          <w:lang w:val="vi-VN" w:eastAsia="vi-VN"/>
+        </w:rPr>
+      </w:pPr>
+    </w:p>
+    <w:p>
+      <w:pPr>
+        <w:rPr>
+          <w:noProof/>
+          <w:lang w:val="vi-VN" w:eastAsia="vi-VN"/>
+        </w:rPr>
+      </w:pPr>
+    </w:p>
+    <w:p>
+      <w:pPr>
+        <w:rPr>
+          <w:noProof/>
+          <w:lang w:val="vi-VN" w:eastAsia="vi-VN"/>
+        </w:rPr>
+      </w:pPr>
+    </w:p>
+    <w:p>
+      <w:pPr>
+        <w:rPr>
+          <w:noProof/>
+          <w:lang w:val="vi-VN" w:eastAsia="vi-VN"/>
+        </w:rPr>
+      </w:pPr>
+    </w:p>
+    <w:p>
+      <w:pPr>
+        <w:rPr>
+          <w:noProof/>
+          <w:lang w:val="vi-VN" w:eastAsia="vi-VN"/>
+        </w:rPr>
+      </w:pPr>
+    </w:p>
+    <w:p>
+      <w:pPr>
+        <w:rPr>
+          <w:noProof/>
+          <w:lang w:val="vi-VN" w:eastAsia="vi-VN"/>
+        </w:rPr>
+      </w:pPr>
+    </w:p>
+    <w:p>
+      <w:pPr>
+        <w:rPr>
+          <w:noProof/>
+          <w:lang w:val="vi-VN" w:eastAsia="vi-VN"/>
+        </w:rPr>
+      </w:pPr>
+    </w:p>
+    <w:p>
+      <w:pPr>
+        <w:rPr>
+          <w:noProof/>
+          <w:lang w:val="vi-VN" w:eastAsia="vi-VN"/>
+        </w:rPr>
+      </w:pPr>
+    </w:p>
+    <w:p>
+      <w:pPr>
+        <w:rPr>
+          <w:noProof/>
+          <w:lang w:val="vi-VN" w:eastAsia="vi-VN"/>
+        </w:rPr>
+      </w:pPr>
+    </w:p>
+    <w:p>
+      <w:pPr>
+        <w:rPr>
+          <w:noProof/>
+          <w:lang w:val="vi-VN" w:eastAsia="vi-VN"/>
+        </w:rPr>
+      </w:pPr>
+    </w:p>
+    <w:p>
+      <w:pPr>
+        <w:rPr>
+          <w:noProof/>
+          <w:lang w:val="vi-VN" w:eastAsia="vi-VN"/>
+        </w:rPr>
+      </w:pPr>
+    </w:p>
+    <w:p>
+      <w:pPr>
+        <w:rPr>
+          <w:noProof/>
+          <w:lang w:val="vi-VN" w:eastAsia="vi-VN"/>
+        </w:rPr>
+      </w:pPr>
+    </w:p>
+    <w:p>
+      <w:pPr>
+        <w:rPr>
+          <w:noProof/>
+          <w:lang w:val="vi-VN" w:eastAsia="vi-VN"/>
+        </w:rPr>
+      </w:pPr>
+    </w:p>
+    <w:p>
+      <w:pPr>
+        <w:rPr>
+          <w:noProof/>
+          <w:lang w:val="vi-VN" w:eastAsia="vi-VN"/>
+        </w:rPr>
+      </w:pPr>
+    </w:p>
+    <w:p>
+      <w:pPr>
+        <w:pStyle w:val="Heading1"/>
+        <w:numPr>
+          <w:ilvl w:val="0"/>
+          <w:numId w:val="1"/>
+        </w:numPr>
+        <w:rPr>
+          <w:noProof/>
+          <w:lang w:eastAsia="vi-VN"/>
+        </w:rPr>
+      </w:pPr>
+      <w:bookmarkStart w:id="3" w:name="_Toc9518088"/>
+      <w:r>
+        <w:rPr>
+          <w:noProof/>
+          <w:lang w:eastAsia="vi-VN"/>
         </w:rPr>
         <w:lastRenderedPageBreak/>
+        <w:t>Description</w:t>
+      </w:r>
+      <w:bookmarkEnd w:id="3"/>
+    </w:p>
+    <w:p>
+      <w:pPr>
+        <w:rPr>
+          <w:lang w:eastAsia="vi-VN"/>
+        </w:rPr>
+      </w:pPr>
+    </w:p>
+    <w:p>
+      <w:pPr>
+        <w:pStyle w:val="Heading2"/>
+        <w:numPr>
+          <w:ilvl w:val="1"/>
+          <w:numId w:val="1"/>
+        </w:numPr>
+        <w:rPr>
+          <w:noProof/>
+          <w:lang w:eastAsia="vi-VN"/>
+        </w:rPr>
+      </w:pPr>
+      <w:bookmarkStart w:id="4" w:name="_Toc9518089"/>
+      <w:r>
+        <w:rPr>
+          <w:noProof/>
+          <w:lang w:eastAsia="vi-VN"/>
+        </w:rPr>
+        <w:t>Compiling Smart Contract</w:t>
+      </w:r>
+      <w:bookmarkEnd w:id="4"/>
+    </w:p>
+    <w:p>
+      <w:pPr>
+        <w:pStyle w:val="Heading2"/>
+      </w:pPr>
+    </w:p>
+    <w:p>
+      <w:bookmarkStart w:id="5" w:name="_Toc9516077"/>
+      <w:r>
+        <w:rPr>
+          <w:noProof/>
+          <w:lang w:val="vi-VN" w:eastAsia="vi-VN"/>
+        </w:rPr>
         <w:drawing>
-          <wp:inline distT="0" distB="0" distL="0" distR="0" wp14:anchorId="5037829C" wp14:editId="0BB62905">
-            <wp:extent cx="5943600" cy="5237480"/>
-            <wp:effectExtent l="0" t="0" r="0" b="1270"/>
+          <wp:inline distT="0" distB="0" distL="0" distR="0" wp14:anchorId="266DCE05" wp14:editId="5D855BA6">
+            <wp:extent cx="5943600" cy="4643018"/>
+            <wp:effectExtent l="0" t="0" r="0" b="5715"/>
             <wp:docPr id="9" name="Hình ảnh 9"/>
             <wp:cNvGraphicFramePr>
               <a:graphicFrameLocks xmlns:a="http://schemas.openxmlformats.org/drawingml/2006/main" noChangeAspect="1"/>
@@ -368,7 +1792,7 @@
                     <pic:cNvPicPr/>
                   </pic:nvPicPr>
                   <pic:blipFill>
-                    <a:blip r:embed="rId13">
+                    <a:blip r:embed="rId14">
                       <a:extLst>
                         <a:ext uri="{28A0092B-C50C-407E-A947-70E740481C1C}">
                           <a14:useLocalDpi xmlns:a14="http://schemas.microsoft.com/office/drawing/2010/main" val="0"/>
@@ -382,7 +1806,7 @@
                   <pic:spPr>
                     <a:xfrm>
                       <a:off x="0" y="0"/>
-                      <a:ext cx="5943600" cy="5237480"/>
+                      <a:ext cx="5943600" cy="4643018"/>
                     </a:xfrm>
                     <a:prstGeom prst="rect">
                       <a:avLst/>
@@ -394,8 +1818,8 @@
           </wp:inline>
         </w:drawing>
       </w:r>
-    </w:p>
-    <w:p/>
+      <w:bookmarkEnd w:id="5"/>
+    </w:p>
     <w:p>
       <w:r>
         <w:t>On the right side, the environment can be “JavaScript VM”, “Injected Web3”, “Web3 Provider”.</w:t>
@@ -403,103 +1827,28 @@
     </w:p>
     <w:p>
       <w:r>
-        <w:t xml:space="preserve">JavaScript </w:t>
-      </w:r>
-      <w:proofErr w:type="gramStart"/>
-      <w:r>
-        <w:t>VM :</w:t>
-      </w:r>
-      <w:proofErr w:type="gramEnd"/>
-      <w:r>
-        <w:t xml:space="preserve"> </w:t>
-      </w:r>
-      <w:r>
-        <w:t xml:space="preserve">Used </w:t>
-      </w:r>
-      <w:r>
-        <w:t>for local testing</w:t>
-      </w:r>
-      <w:r>
-        <w:t>.</w:t>
-      </w:r>
-    </w:p>
-    <w:p>
-      <w:r>
-        <w:t>Injected Web</w:t>
-      </w:r>
-      <w:proofErr w:type="gramStart"/>
-      <w:r>
-        <w:t>3 :</w:t>
-      </w:r>
-      <w:proofErr w:type="gramEnd"/>
-      <w:r>
-        <w:t xml:space="preserve"> </w:t>
-      </w:r>
-      <w:r>
-        <w:t xml:space="preserve">can be used for Ethereum </w:t>
-      </w:r>
-      <w:proofErr w:type="spellStart"/>
-      <w:r>
-        <w:t>Mainnet</w:t>
-      </w:r>
-      <w:proofErr w:type="spellEnd"/>
-      <w:r>
-        <w:t xml:space="preserve"> or Ethereum </w:t>
-      </w:r>
-      <w:proofErr w:type="spellStart"/>
-      <w:r>
-        <w:t>TestNet</w:t>
-      </w:r>
-      <w:proofErr w:type="spellEnd"/>
-      <w:r>
-        <w:t xml:space="preserve"> like </w:t>
-      </w:r>
-      <w:proofErr w:type="spellStart"/>
-      <w:r>
-        <w:t>Ropsten</w:t>
-      </w:r>
-      <w:proofErr w:type="spellEnd"/>
-      <w:r>
-        <w:t xml:space="preserve">, </w:t>
-      </w:r>
-      <w:proofErr w:type="spellStart"/>
-      <w:r>
-        <w:t>Rinkeby</w:t>
-      </w:r>
-      <w:proofErr w:type="spellEnd"/>
-      <w:r>
-        <w:t>,..</w:t>
-      </w:r>
-    </w:p>
-    <w:p>
-      <w:r>
-        <w:t xml:space="preserve">Web3 </w:t>
-      </w:r>
-      <w:proofErr w:type="gramStart"/>
-      <w:r>
-        <w:t>Provider :</w:t>
-      </w:r>
-      <w:proofErr w:type="gramEnd"/>
-      <w:r>
-        <w:t xml:space="preserve"> Used for private blockchain </w:t>
-      </w:r>
-      <w:proofErr w:type="spellStart"/>
-      <w:r>
-        <w:t>testnet</w:t>
-      </w:r>
-      <w:proofErr w:type="spellEnd"/>
-      <w:r>
-        <w:t>.</w:t>
-      </w:r>
-    </w:p>
-    <w:p>
-      <w:r>
-        <w:rPr>
-          <w:noProof/>
+        <w:t>JavaScript VM : Used for local testing.</w:t>
+      </w:r>
+    </w:p>
+    <w:p>
+      <w:r>
+        <w:t>Injected Web3 : can be used for Ethereum Mainnet or Ethereum TestNet like Ropsten, Rinkeby,..</w:t>
+      </w:r>
+    </w:p>
+    <w:p>
+      <w:r>
+        <w:t>Web3 Provider : Used for private blockchain testnet.</w:t>
+      </w:r>
+    </w:p>
+    <w:p>
+      <w:r>
+        <w:rPr>
+          <w:noProof/>
+          <w:lang w:val="vi-VN" w:eastAsia="vi-VN"/>
         </w:rPr>
         <w:lastRenderedPageBreak/>
         <w:drawing>
-          <wp:inline distT="0" distB="0" distL="0" distR="0" wp14:anchorId="0FA9AA5B" wp14:editId="23F27339">
+          <wp:inline distT="0" distB="0" distL="0" distR="0" wp14:anchorId="6019D43B" wp14:editId="59EFCEF9">
             <wp:extent cx="5943600" cy="3391535"/>
             <wp:effectExtent l="0" t="0" r="0" b="0"/>
             <wp:docPr id="10" name="Hình ảnh 10"/>
@@ -514,7 +1863,7 @@
                     <pic:cNvPicPr/>
                   </pic:nvPicPr>
                   <pic:blipFill>
-                    <a:blip r:embed="rId14">
+                    <a:blip r:embed="rId15">
                       <a:extLst>
                         <a:ext uri="{28A0092B-C50C-407E-A947-70E740481C1C}">
                           <a14:useLocalDpi xmlns:a14="http://schemas.microsoft.com/office/drawing/2010/main" val="0"/>
@@ -543,24 +1892,17 @@
     </w:p>
     <w:p>
       <w:r>
-        <w:t xml:space="preserve">Now we need to run it on private </w:t>
-      </w:r>
-      <w:proofErr w:type="spellStart"/>
-      <w:r>
-        <w:t>testnet</w:t>
-      </w:r>
-      <w:proofErr w:type="spellEnd"/>
-      <w:r>
-        <w:t xml:space="preserve"> so click on the environment and choose “Web3 Provider”</w:t>
-      </w:r>
-    </w:p>
-    <w:p>
-      <w:r>
-        <w:rPr>
-          <w:noProof/>
+        <w:t>Now we need to run it on private testnet so click on the environment and choose “Web3 Provider”</w:t>
+      </w:r>
+    </w:p>
+    <w:p>
+      <w:r>
+        <w:rPr>
+          <w:noProof/>
+          <w:lang w:val="vi-VN" w:eastAsia="vi-VN"/>
         </w:rPr>
         <w:drawing>
-          <wp:inline distT="0" distB="0" distL="0" distR="0" wp14:anchorId="6A3AAD17" wp14:editId="276B333F">
+          <wp:inline distT="0" distB="0" distL="0" distR="0" wp14:anchorId="5FE403BE" wp14:editId="49706F55">
             <wp:extent cx="5943600" cy="1188720"/>
             <wp:effectExtent l="0" t="0" r="0" b="0"/>
             <wp:docPr id="11" name="Hình ảnh 11"/>
@@ -575,7 +1917,7 @@
                     <pic:cNvPicPr/>
                   </pic:nvPicPr>
                   <pic:blipFill>
-                    <a:blip r:embed="rId15">
+                    <a:blip r:embed="rId16">
                       <a:extLst>
                         <a:ext uri="{28A0092B-C50C-407E-A947-70E740481C1C}">
                           <a14:useLocalDpi xmlns:a14="http://schemas.microsoft.com/office/drawing/2010/main" val="0"/>
@@ -611,9 +1953,10 @@
       <w:r>
         <w:rPr>
           <w:noProof/>
+          <w:lang w:val="vi-VN" w:eastAsia="vi-VN"/>
         </w:rPr>
         <w:drawing>
-          <wp:inline distT="0" distB="0" distL="0" distR="0" wp14:anchorId="503002C3" wp14:editId="2E6656EA">
+          <wp:inline distT="0" distB="0" distL="0" distR="0" wp14:anchorId="796BEB83" wp14:editId="3C37066A">
             <wp:extent cx="5943600" cy="1409700"/>
             <wp:effectExtent l="0" t="0" r="0" b="0"/>
             <wp:docPr id="12" name="Hình ảnh 12"/>
@@ -628,7 +1971,7 @@
                     <pic:cNvPicPr/>
                   </pic:nvPicPr>
                   <pic:blipFill>
-                    <a:blip r:embed="rId16">
+                    <a:blip r:embed="rId17">
                       <a:extLst>
                         <a:ext uri="{28A0092B-C50C-407E-A947-70E740481C1C}">
                           <a14:useLocalDpi xmlns:a14="http://schemas.microsoft.com/office/drawing/2010/main" val="0"/>
@@ -657,20 +2000,18 @@
     </w:p>
     <w:p>
       <w:r>
-        <w:t>Check your port if it is match with Ganache port. If it doesn’t match, you can adjust the port. Then click on “OK” button</w:t>
-      </w:r>
-      <w:r>
-        <w:t>.</w:t>
-      </w:r>
-    </w:p>
-    <w:p>
-      <w:r>
-        <w:rPr>
-          <w:noProof/>
+        <w:t>Check your port if it is match with Ganache port. If it doesn’t match, you can adjust the port. Then click on “OK” button.</w:t>
+      </w:r>
+    </w:p>
+    <w:p>
+      <w:r>
+        <w:rPr>
+          <w:noProof/>
+          <w:lang w:val="vi-VN" w:eastAsia="vi-VN"/>
         </w:rPr>
         <w:lastRenderedPageBreak/>
         <w:drawing>
-          <wp:inline distT="0" distB="0" distL="0" distR="0" wp14:anchorId="0C755076" wp14:editId="5B719215">
+          <wp:inline distT="0" distB="0" distL="0" distR="0" wp14:anchorId="25FDD3DF" wp14:editId="15B5D0CE">
             <wp:extent cx="5943600" cy="5117465"/>
             <wp:effectExtent l="0" t="0" r="0" b="6985"/>
             <wp:docPr id="13" name="Hình ảnh 13"/>
@@ -685,7 +2026,7 @@
                     <pic:cNvPicPr/>
                   </pic:nvPicPr>
                   <pic:blipFill>
-                    <a:blip r:embed="rId17">
+                    <a:blip r:embed="rId18">
                       <a:extLst>
                         <a:ext uri="{28A0092B-C50C-407E-A947-70E740481C1C}">
                           <a14:useLocalDpi xmlns:a14="http://schemas.microsoft.com/office/drawing/2010/main" val="0"/>
@@ -718,13 +2059,108 @@
       </w:r>
     </w:p>
     <w:p>
-      <w:r>
-        <w:rPr>
-          <w:noProof/>
+      <w:pPr>
+        <w:rPr>
+          <w:noProof/>
+          <w:lang w:val="vi-VN" w:eastAsia="vi-VN"/>
+        </w:rPr>
+      </w:pPr>
+    </w:p>
+    <w:p>
+      <w:pPr>
+        <w:rPr>
+          <w:noProof/>
+          <w:lang w:val="vi-VN" w:eastAsia="vi-VN"/>
+        </w:rPr>
+      </w:pPr>
+    </w:p>
+    <w:p>
+      <w:pPr>
+        <w:rPr>
+          <w:noProof/>
+          <w:lang w:val="vi-VN" w:eastAsia="vi-VN"/>
+        </w:rPr>
+      </w:pPr>
+    </w:p>
+    <w:p>
+      <w:pPr>
+        <w:rPr>
+          <w:noProof/>
+          <w:lang w:val="vi-VN" w:eastAsia="vi-VN"/>
+        </w:rPr>
+      </w:pPr>
+    </w:p>
+    <w:p>
+      <w:pPr>
+        <w:rPr>
+          <w:noProof/>
+          <w:lang w:val="vi-VN" w:eastAsia="vi-VN"/>
+        </w:rPr>
+      </w:pPr>
+    </w:p>
+    <w:p>
+      <w:pPr>
+        <w:rPr>
+          <w:noProof/>
+          <w:lang w:val="vi-VN" w:eastAsia="vi-VN"/>
+        </w:rPr>
+      </w:pPr>
+    </w:p>
+    <w:p>
+      <w:pPr>
+        <w:rPr>
+          <w:noProof/>
+          <w:lang w:val="vi-VN" w:eastAsia="vi-VN"/>
+        </w:rPr>
+      </w:pPr>
+    </w:p>
+    <w:p>
+      <w:pPr>
+        <w:rPr>
+          <w:noProof/>
+          <w:lang w:val="vi-VN" w:eastAsia="vi-VN"/>
+        </w:rPr>
+      </w:pPr>
+    </w:p>
+    <w:p>
+      <w:pPr>
+        <w:rPr>
+          <w:noProof/>
+          <w:lang w:val="vi-VN" w:eastAsia="vi-VN"/>
+        </w:rPr>
+      </w:pPr>
+    </w:p>
+    <w:p>
+      <w:pPr>
+        <w:pStyle w:val="Heading2"/>
+        <w:numPr>
+          <w:ilvl w:val="1"/>
+          <w:numId w:val="1"/>
+        </w:numPr>
+        <w:rPr>
+          <w:noProof/>
+          <w:lang w:val="vi-VN" w:eastAsia="vi-VN"/>
+        </w:rPr>
+      </w:pPr>
+      <w:bookmarkStart w:id="6" w:name="_Toc9518090"/>
+      <w:r>
+        <w:rPr>
+          <w:noProof/>
+          <w:lang w:eastAsia="vi-VN"/>
         </w:rPr>
         <w:lastRenderedPageBreak/>
+        <w:t>Functions in Smart Contract</w:t>
+      </w:r>
+      <w:bookmarkEnd w:id="6"/>
+    </w:p>
+    <w:p>
+      <w:r>
+        <w:rPr>
+          <w:noProof/>
+          <w:lang w:val="vi-VN" w:eastAsia="vi-VN"/>
+        </w:rPr>
         <w:drawing>
-          <wp:inline distT="0" distB="0" distL="0" distR="0" wp14:anchorId="0612A2E2" wp14:editId="560C9511">
+          <wp:inline distT="0" distB="0" distL="0" distR="0" wp14:anchorId="7B182A8D" wp14:editId="69255A82">
             <wp:extent cx="5943600" cy="2837815"/>
             <wp:effectExtent l="0" t="0" r="0" b="635"/>
             <wp:docPr id="14" name="Hình ảnh 14"/>
@@ -739,7 +2175,7 @@
                     <pic:cNvPicPr/>
                   </pic:nvPicPr>
                   <pic:blipFill>
-                    <a:blip r:embed="rId18" cstate="print">
+                    <a:blip r:embed="rId19" cstate="print">
                       <a:extLst>
                         <a:ext uri="{28A0092B-C50C-407E-A947-70E740481C1C}">
                           <a14:useLocalDpi xmlns:a14="http://schemas.microsoft.com/office/drawing/2010/main" val="0"/>
@@ -775,10 +2211,11 @@
       <w:r>
         <w:rPr>
           <w:noProof/>
+          <w:lang w:val="vi-VN" w:eastAsia="vi-VN"/>
         </w:rPr>
         <w:lastRenderedPageBreak/>
         <w:drawing>
-          <wp:inline distT="0" distB="0" distL="0" distR="0" wp14:anchorId="7FD9EC56" wp14:editId="01B35DDB">
+          <wp:inline distT="0" distB="0" distL="0" distR="0" wp14:anchorId="590E0DA8" wp14:editId="0B2EDD78">
             <wp:extent cx="5943600" cy="6767195"/>
             <wp:effectExtent l="0" t="0" r="0" b="0"/>
             <wp:docPr id="15" name="Hình ảnh 15"/>
@@ -793,7 +2230,7 @@
                     <pic:cNvPicPr/>
                   </pic:nvPicPr>
                   <pic:blipFill>
-                    <a:blip r:embed="rId19">
+                    <a:blip r:embed="rId20">
                       <a:extLst>
                         <a:ext uri="{28A0092B-C50C-407E-A947-70E740481C1C}">
                           <a14:useLocalDpi xmlns:a14="http://schemas.microsoft.com/office/drawing/2010/main" val="0"/>
@@ -822,31 +2259,34 @@
     </w:p>
     <w:p>
       <w:r>
-        <w:t xml:space="preserve">The National Authority is also the address of the account deploying the smart contract </w:t>
-      </w:r>
-      <w:r>
-        <w:t>on</w:t>
-      </w:r>
-      <w:r>
-        <w:t xml:space="preserve">to the private blockchain </w:t>
-      </w:r>
-      <w:proofErr w:type="spellStart"/>
-      <w:r>
-        <w:t>testnet</w:t>
-      </w:r>
-      <w:proofErr w:type="spellEnd"/>
-      <w:r>
-        <w:t>. With the National Authority address, you can authorize other addresses to become authorized hospitals.</w:t>
-      </w:r>
-    </w:p>
-    <w:p>
-      <w:r>
-        <w:rPr>
-          <w:noProof/>
-        </w:rPr>
+        <w:t>The National Authority is also the address of the account deploying the smart contract onto the private blockchain testnet. With the National Authority address, you can authorize other addresses to become authorized hospitals.</w:t>
+      </w:r>
+    </w:p>
+    <w:p/>
+    <w:p/>
+    <w:p>
+      <w:pPr>
+        <w:pStyle w:val="Heading3"/>
+        <w:numPr>
+          <w:ilvl w:val="0"/>
+          <w:numId w:val="2"/>
+        </w:numPr>
+      </w:pPr>
+      <w:bookmarkStart w:id="7" w:name="_Toc9518091"/>
+      <w:r>
         <w:lastRenderedPageBreak/>
+        <w:t>Authorize Hospital</w:t>
+      </w:r>
+      <w:bookmarkEnd w:id="7"/>
+    </w:p>
+    <w:p>
+      <w:r>
+        <w:rPr>
+          <w:noProof/>
+          <w:lang w:val="vi-VN" w:eastAsia="vi-VN"/>
+        </w:rPr>
         <w:drawing>
-          <wp:inline distT="0" distB="0" distL="0" distR="0" wp14:anchorId="4806890A" wp14:editId="139A15EB">
+          <wp:inline distT="0" distB="0" distL="0" distR="0" wp14:anchorId="1FF30C9A" wp14:editId="4A3738C6">
             <wp:extent cx="5943600" cy="4765675"/>
             <wp:effectExtent l="0" t="0" r="0" b="0"/>
             <wp:docPr id="17" name="Hình ảnh 17"/>
@@ -861,7 +2301,7 @@
                     <pic:cNvPicPr/>
                   </pic:nvPicPr>
                   <pic:blipFill>
-                    <a:blip r:embed="rId20">
+                    <a:blip r:embed="rId21">
                       <a:extLst>
                         <a:ext uri="{28A0092B-C50C-407E-A947-70E740481C1C}">
                           <a14:useLocalDpi xmlns:a14="http://schemas.microsoft.com/office/drawing/2010/main" val="0"/>
@@ -890,25 +2330,18 @@
     </w:p>
     <w:p>
       <w:r>
-        <w:t xml:space="preserve">To authorize a new hospital, you need to fill in the address you wish to authorize and its ID, Name. Keep in this mind, </w:t>
-      </w:r>
-      <w:proofErr w:type="gramStart"/>
-      <w:r>
-        <w:t>these information</w:t>
-      </w:r>
-      <w:proofErr w:type="gramEnd"/>
-      <w:r>
-        <w:t xml:space="preserve"> should be unique and doesn’t exist in the smart contract storage.</w:t>
-      </w:r>
-    </w:p>
-    <w:p>
-      <w:r>
-        <w:rPr>
-          <w:noProof/>
+        <w:t>To authorize a new hospital, you need to fill in the address you wish to authorize and its ID, Name. Keep in this mind, these information should be unique and doesn’t exist in the smart contract storage.</w:t>
+      </w:r>
+    </w:p>
+    <w:p>
+      <w:r>
+        <w:rPr>
+          <w:noProof/>
+          <w:lang w:val="vi-VN" w:eastAsia="vi-VN"/>
         </w:rPr>
         <w:lastRenderedPageBreak/>
         <w:drawing>
-          <wp:inline distT="0" distB="0" distL="0" distR="0" wp14:anchorId="4BF96A0E" wp14:editId="55FA355D">
+          <wp:inline distT="0" distB="0" distL="0" distR="0" wp14:anchorId="4389F30C" wp14:editId="1E3DFB83">
             <wp:extent cx="5943069" cy="3399548"/>
             <wp:effectExtent l="0" t="0" r="635" b="0"/>
             <wp:docPr id="18" name="Hình ảnh 18"/>
@@ -923,7 +2356,7 @@
                     <pic:cNvPicPr/>
                   </pic:nvPicPr>
                   <pic:blipFill>
-                    <a:blip r:embed="rId21">
+                    <a:blip r:embed="rId22">
                       <a:extLst>
                         <a:ext uri="{28A0092B-C50C-407E-A947-70E740481C1C}">
                           <a14:useLocalDpi xmlns:a14="http://schemas.microsoft.com/office/drawing/2010/main" val="0"/>
@@ -952,32 +2385,22 @@
     </w:p>
     <w:p>
       <w:r>
-        <w:t>The information you fill in should look similar like this. If not, you can’t authorize hospitals as you wish.</w:t>
-      </w:r>
-      <w:r>
-        <w:t xml:space="preserve"> The click on “transact” button to </w:t>
-      </w:r>
-      <w:r>
-        <w:t>authorize a new hospital.</w:t>
-      </w:r>
-    </w:p>
-    <w:p>
-      <w:proofErr w:type="gramStart"/>
-      <w:r>
-        <w:t>Note :</w:t>
-      </w:r>
-      <w:proofErr w:type="gramEnd"/>
-      <w:r>
-        <w:t xml:space="preserve"> The address should be the National Authority address.</w:t>
-      </w:r>
-    </w:p>
-    <w:p>
-      <w:r>
-        <w:rPr>
-          <w:noProof/>
+        <w:t>The information you fill in should look similar like this. If not, you can’t authorize hospitals as you wish. The click on “transact” button to authorize a new hospital.</w:t>
+      </w:r>
+    </w:p>
+    <w:p>
+      <w:r>
+        <w:t>Note : The address should be the National Authority address.</w:t>
+      </w:r>
+    </w:p>
+    <w:p>
+      <w:r>
+        <w:rPr>
+          <w:noProof/>
+          <w:lang w:val="vi-VN" w:eastAsia="vi-VN"/>
         </w:rPr>
         <w:drawing>
-          <wp:inline distT="0" distB="0" distL="0" distR="0" wp14:anchorId="63EAD04C" wp14:editId="651586A9">
+          <wp:inline distT="0" distB="0" distL="0" distR="0" wp14:anchorId="4AE6967F" wp14:editId="0B287209">
             <wp:extent cx="5943600" cy="1462405"/>
             <wp:effectExtent l="0" t="0" r="0" b="4445"/>
             <wp:docPr id="19" name="Hình ảnh 19"/>
@@ -992,7 +2415,7 @@
                     <pic:cNvPicPr/>
                   </pic:nvPicPr>
                   <pic:blipFill>
-                    <a:blip r:embed="rId22" cstate="print">
+                    <a:blip r:embed="rId23" cstate="print">
                       <a:extLst>
                         <a:ext uri="{28A0092B-C50C-407E-A947-70E740481C1C}">
                           <a14:useLocalDpi xmlns:a14="http://schemas.microsoft.com/office/drawing/2010/main" val="0"/>
@@ -1028,9 +2451,10 @@
       <w:r>
         <w:rPr>
           <w:noProof/>
+          <w:lang w:val="vi-VN" w:eastAsia="vi-VN"/>
         </w:rPr>
         <w:drawing>
-          <wp:inline distT="0" distB="0" distL="0" distR="0" wp14:anchorId="2D7065F8" wp14:editId="4C04A7BF">
+          <wp:inline distT="0" distB="0" distL="0" distR="0" wp14:anchorId="29AB8C54" wp14:editId="353329D0">
             <wp:extent cx="5943600" cy="1624965"/>
             <wp:effectExtent l="0" t="0" r="0" b="0"/>
             <wp:docPr id="23" name="Hình ảnh 23"/>
@@ -1045,7 +2469,7 @@
                     <pic:cNvPicPr/>
                   </pic:nvPicPr>
                   <pic:blipFill>
-                    <a:blip r:embed="rId23">
+                    <a:blip r:embed="rId24">
                       <a:extLst>
                         <a:ext uri="{28A0092B-C50C-407E-A947-70E740481C1C}">
                           <a14:useLocalDpi xmlns:a14="http://schemas.microsoft.com/office/drawing/2010/main" val="0"/>
@@ -1075,23 +2499,37 @@
     <w:p>
       <w:r>
         <w:lastRenderedPageBreak/>
-        <w:t xml:space="preserve">If this announcement pops up, it means you have failed to </w:t>
-      </w:r>
-      <w:r>
-        <w:t>authorize a new hospital</w:t>
-      </w:r>
-      <w:r>
-        <w:t>. Check the input again as it requires.</w:t>
+        <w:t>If this announcement pops up, it means you have failed to authorize a new hospital. Check the input again as it requires.</w:t>
+      </w:r>
+    </w:p>
+    <w:p>
+      <w:r>
+        <w:br w:type="page"/>
       </w:r>
     </w:p>
     <w:p/>
     <w:p>
-      <w:r>
-        <w:rPr>
-          <w:noProof/>
+      <w:pPr>
+        <w:pStyle w:val="Heading3"/>
+        <w:numPr>
+          <w:ilvl w:val="0"/>
+          <w:numId w:val="2"/>
+        </w:numPr>
+      </w:pPr>
+      <w:bookmarkStart w:id="8" w:name="_Toc9518092"/>
+      <w:r>
+        <w:t>Authorize Employee</w:t>
+      </w:r>
+      <w:bookmarkEnd w:id="8"/>
+    </w:p>
+    <w:p>
+      <w:r>
+        <w:rPr>
+          <w:noProof/>
+          <w:lang w:val="vi-VN" w:eastAsia="vi-VN"/>
         </w:rPr>
         <w:drawing>
-          <wp:inline distT="0" distB="0" distL="0" distR="0" wp14:anchorId="6A758716" wp14:editId="37AB6BFD">
+          <wp:inline distT="0" distB="0" distL="0" distR="0" wp14:anchorId="06D7EC5A" wp14:editId="2492FFBB">
             <wp:extent cx="5943600" cy="2864485"/>
             <wp:effectExtent l="0" t="0" r="0" b="0"/>
             <wp:docPr id="21" name="Hình ảnh 21"/>
@@ -1106,7 +2544,7 @@
                     <pic:cNvPicPr/>
                   </pic:nvPicPr>
                   <pic:blipFill>
-                    <a:blip r:embed="rId24">
+                    <a:blip r:embed="rId25">
                       <a:extLst>
                         <a:ext uri="{28A0092B-C50C-407E-A947-70E740481C1C}">
                           <a14:useLocalDpi xmlns:a14="http://schemas.microsoft.com/office/drawing/2010/main" val="0"/>
@@ -1145,30 +2583,17 @@
     </w:p>
     <w:p>
       <w:r>
-        <w:t>Your filled</w:t>
-      </w:r>
-      <w:r>
-        <w:t>-</w:t>
-      </w:r>
-      <w:r>
-        <w:t xml:space="preserve">in information should look </w:t>
-      </w:r>
-      <w:proofErr w:type="gramStart"/>
-      <w:r>
-        <w:t>similar to</w:t>
-      </w:r>
-      <w:proofErr w:type="gramEnd"/>
-      <w:r>
-        <w:t xml:space="preserve"> the picture above.</w:t>
-      </w:r>
-    </w:p>
-    <w:p>
-      <w:r>
-        <w:rPr>
-          <w:noProof/>
+        <w:t>Your filled-in information should look similar to the picture above.</w:t>
+      </w:r>
+    </w:p>
+    <w:p>
+      <w:r>
+        <w:rPr>
+          <w:noProof/>
+          <w:lang w:val="vi-VN" w:eastAsia="vi-VN"/>
         </w:rPr>
         <w:drawing>
-          <wp:inline distT="0" distB="0" distL="0" distR="0" wp14:anchorId="20564444" wp14:editId="3439DF8B">
+          <wp:inline distT="0" distB="0" distL="0" distR="0" wp14:anchorId="366963E7" wp14:editId="042A6CE3">
             <wp:extent cx="5943600" cy="1299210"/>
             <wp:effectExtent l="0" t="0" r="0" b="0"/>
             <wp:docPr id="1" name="Hình ảnh 1"/>
@@ -1183,7 +2608,7 @@
                     <pic:cNvPicPr/>
                   </pic:nvPicPr>
                   <pic:blipFill>
-                    <a:blip r:embed="rId25" cstate="print">
+                    <a:blip r:embed="rId26" cstate="print">
                       <a:extLst>
                         <a:ext uri="{28A0092B-C50C-407E-A947-70E740481C1C}">
                           <a14:useLocalDpi xmlns:a14="http://schemas.microsoft.com/office/drawing/2010/main" val="0"/>
@@ -1220,10 +2645,10 @@
       <w:r>
         <w:rPr>
           <w:noProof/>
-        </w:rPr>
-        <w:lastRenderedPageBreak/>
+          <w:lang w:val="vi-VN" w:eastAsia="vi-VN"/>
+        </w:rPr>
         <w:drawing>
-          <wp:inline distT="0" distB="0" distL="0" distR="0" wp14:anchorId="37B43795" wp14:editId="664E5697">
+          <wp:inline distT="0" distB="0" distL="0" distR="0" wp14:anchorId="6A9FFD61" wp14:editId="16C865EE">
             <wp:extent cx="5943600" cy="1624965"/>
             <wp:effectExtent l="0" t="0" r="0" b="0"/>
             <wp:docPr id="22" name="Hình ảnh 22"/>
@@ -1238,7 +2663,7 @@
                     <pic:cNvPicPr/>
                   </pic:nvPicPr>
                   <pic:blipFill>
-                    <a:blip r:embed="rId23">
+                    <a:blip r:embed="rId24">
                       <a:extLst>
                         <a:ext uri="{28A0092B-C50C-407E-A947-70E740481C1C}">
                           <a14:useLocalDpi xmlns:a14="http://schemas.microsoft.com/office/drawing/2010/main" val="0"/>
@@ -1267,6 +2692,7 @@
     </w:p>
     <w:p>
       <w:r>
+        <w:lastRenderedPageBreak/>
         <w:t>If this announcement pops up, it means you have failed to add a new employee. Check the input again as it requires.</w:t>
       </w:r>
     </w:p>
@@ -1274,9 +2700,10 @@
       <w:r>
         <w:rPr>
           <w:noProof/>
+          <w:lang w:val="vi-VN" w:eastAsia="vi-VN"/>
         </w:rPr>
         <w:drawing>
-          <wp:inline distT="0" distB="0" distL="0" distR="0" wp14:anchorId="52B27860" wp14:editId="57E12371">
+          <wp:inline distT="0" distB="0" distL="0" distR="0" wp14:anchorId="20FB2052" wp14:editId="5D13C0DB">
             <wp:extent cx="5943600" cy="1188720"/>
             <wp:effectExtent l="0" t="0" r="0" b="0"/>
             <wp:docPr id="3" name="Hình ảnh 3"/>
@@ -1291,7 +2718,7 @@
                     <pic:cNvPicPr/>
                   </pic:nvPicPr>
                   <pic:blipFill>
-                    <a:blip r:embed="rId26">
+                    <a:blip r:embed="rId27">
                       <a:extLst>
                         <a:ext uri="{28A0092B-C50C-407E-A947-70E740481C1C}">
                           <a14:useLocalDpi xmlns:a14="http://schemas.microsoft.com/office/drawing/2010/main" val="0"/>
@@ -1320,32 +2747,17 @@
     </w:p>
     <w:p>
       <w:r>
-        <w:t xml:space="preserve">By now, you </w:t>
-      </w:r>
-      <w:proofErr w:type="gramStart"/>
-      <w:r>
-        <w:t>are able to</w:t>
-      </w:r>
-      <w:proofErr w:type="gramEnd"/>
-      <w:r>
-        <w:t xml:space="preserve"> see a list of authorized hospitals by clicking on “</w:t>
-      </w:r>
-      <w:proofErr w:type="spellStart"/>
-      <w:r>
-        <w:t>getListOfHospitals</w:t>
-      </w:r>
-      <w:proofErr w:type="spellEnd"/>
-      <w:r>
-        <w:t>” button.</w:t>
-      </w:r>
-    </w:p>
-    <w:p>
-      <w:r>
-        <w:rPr>
-          <w:noProof/>
+        <w:t>By now, you are able to see a list of authorized hospitals by clicking on “getListOfHospitals” button.</w:t>
+      </w:r>
+    </w:p>
+    <w:p>
+      <w:r>
+        <w:rPr>
+          <w:noProof/>
+          <w:lang w:val="vi-VN" w:eastAsia="vi-VN"/>
         </w:rPr>
         <w:drawing>
-          <wp:inline distT="0" distB="0" distL="0" distR="0" wp14:anchorId="0F10E895" wp14:editId="1C1D65AB">
+          <wp:inline distT="0" distB="0" distL="0" distR="0" wp14:anchorId="59DA6DF2" wp14:editId="2BB8B555">
             <wp:extent cx="5943600" cy="1656080"/>
             <wp:effectExtent l="0" t="0" r="0" b="1270"/>
             <wp:docPr id="5" name="Hình ảnh 5"/>
@@ -1360,7 +2772,7 @@
                     <pic:cNvPicPr/>
                   </pic:nvPicPr>
                   <pic:blipFill>
-                    <a:blip r:embed="rId27">
+                    <a:blip r:embed="rId28">
                       <a:extLst>
                         <a:ext uri="{28A0092B-C50C-407E-A947-70E740481C1C}">
                           <a14:useLocalDpi xmlns:a14="http://schemas.microsoft.com/office/drawing/2010/main" val="0"/>
@@ -1389,24 +2801,17 @@
     </w:p>
     <w:p>
       <w:r>
-        <w:t>On the other hand, you can look up a specific hospital information by inputting that address at the “</w:t>
-      </w:r>
-      <w:proofErr w:type="spellStart"/>
-      <w:r>
-        <w:t>See_Authorised_Hospital</w:t>
-      </w:r>
-      <w:proofErr w:type="spellEnd"/>
-      <w:r>
-        <w:t>” function. It will give you full information of that authorized hospital address.</w:t>
-      </w:r>
-    </w:p>
-    <w:p>
-      <w:r>
-        <w:rPr>
-          <w:noProof/>
+        <w:t>On the other hand, you can look up a specific hospital information by inputting that address at the “See_Authorised_Hospital” function. It will give you full information of that authorized hospital address.</w:t>
+      </w:r>
+    </w:p>
+    <w:p>
+      <w:r>
+        <w:rPr>
+          <w:noProof/>
+          <w:lang w:val="vi-VN" w:eastAsia="vi-VN"/>
         </w:rPr>
         <w:drawing>
-          <wp:inline distT="0" distB="0" distL="0" distR="0" wp14:anchorId="4EA850E2" wp14:editId="41BEF987">
+          <wp:inline distT="0" distB="0" distL="0" distR="0" wp14:anchorId="68113E3D" wp14:editId="788DAB7C">
             <wp:extent cx="5943600" cy="1626870"/>
             <wp:effectExtent l="0" t="0" r="0" b="0"/>
             <wp:docPr id="16" name="Hình ảnh 16"/>
@@ -1421,7 +2826,7 @@
                     <pic:cNvPicPr/>
                   </pic:nvPicPr>
                   <pic:blipFill>
-                    <a:blip r:embed="rId28">
+                    <a:blip r:embed="rId29">
                       <a:extLst>
                         <a:ext uri="{28A0092B-C50C-407E-A947-70E740481C1C}">
                           <a14:useLocalDpi xmlns:a14="http://schemas.microsoft.com/office/drawing/2010/main" val="0"/>
@@ -1457,10 +2862,10 @@
       <w:r>
         <w:rPr>
           <w:noProof/>
-        </w:rPr>
-        <w:lastRenderedPageBreak/>
+          <w:lang w:val="vi-VN" w:eastAsia="vi-VN"/>
+        </w:rPr>
         <w:drawing>
-          <wp:inline distT="0" distB="0" distL="0" distR="0" wp14:anchorId="664CADCE" wp14:editId="07F57926">
+          <wp:inline distT="0" distB="0" distL="0" distR="0" wp14:anchorId="6DF8A184" wp14:editId="76592D53">
             <wp:extent cx="5943600" cy="846455"/>
             <wp:effectExtent l="0" t="0" r="0" b="0"/>
             <wp:docPr id="20" name="Hình ảnh 20"/>
@@ -1475,7 +2880,7 @@
                     <pic:cNvPicPr/>
                   </pic:nvPicPr>
                   <pic:blipFill>
-                    <a:blip r:embed="rId29">
+                    <a:blip r:embed="rId30">
                       <a:extLst>
                         <a:ext uri="{28A0092B-C50C-407E-A947-70E740481C1C}">
                           <a14:useLocalDpi xmlns:a14="http://schemas.microsoft.com/office/drawing/2010/main" val="0"/>
@@ -1504,23 +2909,7 @@
     </w:p>
     <w:p>
       <w:r>
-        <w:t>On “</w:t>
-      </w:r>
-      <w:proofErr w:type="spellStart"/>
-      <w:r>
-        <w:t>getListOfTrainees</w:t>
-      </w:r>
-      <w:proofErr w:type="spellEnd"/>
-      <w:r>
-        <w:t xml:space="preserve">” function, you can see all the authorized </w:t>
-      </w:r>
-      <w:proofErr w:type="gramStart"/>
-      <w:r>
-        <w:t>employees</w:t>
-      </w:r>
-      <w:proofErr w:type="gramEnd"/>
-      <w:r>
-        <w:t xml:space="preserve"> information including their records.</w:t>
+        <w:t>On “getListOfTrainees” function, you can see all the authorized employees information including their records.</w:t>
       </w:r>
     </w:p>
     <w:p/>
@@ -1528,9 +2917,11 @@
       <w:r>
         <w:rPr>
           <w:noProof/>
-        </w:rPr>
+          <w:lang w:val="vi-VN" w:eastAsia="vi-VN"/>
+        </w:rPr>
+        <w:lastRenderedPageBreak/>
         <w:drawing>
-          <wp:inline distT="0" distB="0" distL="0" distR="0" wp14:anchorId="68401AF8" wp14:editId="6F3549DE">
+          <wp:inline distT="0" distB="0" distL="0" distR="0" wp14:anchorId="562CCA67" wp14:editId="0F5DB800">
             <wp:extent cx="5943600" cy="1794510"/>
             <wp:effectExtent l="0" t="0" r="0" b="0"/>
             <wp:docPr id="24" name="Hình ảnh 24"/>
@@ -1545,7 +2936,7 @@
                     <pic:cNvPicPr/>
                   </pic:nvPicPr>
                   <pic:blipFill>
-                    <a:blip r:embed="rId30">
+                    <a:blip r:embed="rId31">
                       <a:extLst>
                         <a:ext uri="{28A0092B-C50C-407E-A947-70E740481C1C}">
                           <a14:useLocalDpi xmlns:a14="http://schemas.microsoft.com/office/drawing/2010/main" val="0"/>
@@ -1574,23 +2965,7 @@
     </w:p>
     <w:p>
       <w:r>
-        <w:t>But you can see specific information of an address at “</w:t>
-      </w:r>
-      <w:proofErr w:type="spellStart"/>
-      <w:r>
-        <w:t>See_Employee_Info</w:t>
-      </w:r>
-      <w:proofErr w:type="spellEnd"/>
-      <w:r>
-        <w:t>” function by inputting their address into “_</w:t>
-      </w:r>
-      <w:proofErr w:type="spellStart"/>
-      <w:r>
-        <w:t>TraineeAddress</w:t>
-      </w:r>
-      <w:proofErr w:type="spellEnd"/>
-      <w:r>
-        <w:t>” field. It will show you the information of that employee.</w:t>
+        <w:t>But you can see specific information of an address at “See_Employee_Info” function by inputting their address into “_TraineeAddress” field. It will show you the information of that employee.</w:t>
       </w:r>
     </w:p>
     <w:p/>
@@ -1598,9 +2973,10 @@
       <w:r>
         <w:rPr>
           <w:noProof/>
+          <w:lang w:val="vi-VN" w:eastAsia="vi-VN"/>
         </w:rPr>
         <w:drawing>
-          <wp:inline distT="0" distB="0" distL="0" distR="0" wp14:anchorId="4C26D2A2" wp14:editId="6A5FCA26">
+          <wp:inline distT="0" distB="0" distL="0" distR="0" wp14:anchorId="19687EAA" wp14:editId="58D00F1B">
             <wp:extent cx="5943600" cy="1701800"/>
             <wp:effectExtent l="0" t="0" r="0" b="0"/>
             <wp:docPr id="25" name="Hình ảnh 25"/>
@@ -1615,7 +2991,7 @@
                     <pic:cNvPicPr/>
                   </pic:nvPicPr>
                   <pic:blipFill>
-                    <a:blip r:embed="rId31">
+                    <a:blip r:embed="rId32">
                       <a:extLst>
                         <a:ext uri="{28A0092B-C50C-407E-A947-70E740481C1C}">
                           <a14:useLocalDpi xmlns:a14="http://schemas.microsoft.com/office/drawing/2010/main" val="0"/>
@@ -1652,9 +3028,10 @@
       <w:r>
         <w:rPr>
           <w:noProof/>
+          <w:lang w:val="vi-VN" w:eastAsia="vi-VN"/>
         </w:rPr>
         <w:drawing>
-          <wp:inline distT="0" distB="0" distL="0" distR="0" wp14:anchorId="007D1628" wp14:editId="77DB016C">
+          <wp:inline distT="0" distB="0" distL="0" distR="0" wp14:anchorId="40E0665C" wp14:editId="7BC3B24E">
             <wp:extent cx="5943600" cy="539115"/>
             <wp:effectExtent l="0" t="0" r="0" b="0"/>
             <wp:docPr id="26" name="Hình ảnh 26"/>
@@ -1669,7 +3046,7 @@
                     <pic:cNvPicPr/>
                   </pic:nvPicPr>
                   <pic:blipFill>
-                    <a:blip r:embed="rId32">
+                    <a:blip r:embed="rId33">
                       <a:extLst>
                         <a:ext uri="{28A0092B-C50C-407E-A947-70E740481C1C}">
                           <a14:useLocalDpi xmlns:a14="http://schemas.microsoft.com/office/drawing/2010/main" val="0"/>
@@ -1698,28 +3075,35 @@
     </w:p>
     <w:p>
       <w:r>
-        <w:t>With “</w:t>
-      </w:r>
-      <w:proofErr w:type="spellStart"/>
-      <w:r>
-        <w:t>OfficialEmployees</w:t>
-      </w:r>
-      <w:proofErr w:type="spellEnd"/>
-      <w:r>
-        <w:t>” function, you just need to input the index, it will give you the official employee address stored in Official Employee Storage.</w:t>
-      </w:r>
-    </w:p>
-    <w:p>
+        <w:t>With “OfficialEmployees” function, you just need to input the index, it will give you the official employee address stored in Official Employee Storage.</w:t>
+      </w:r>
+    </w:p>
+    <w:p>
+      <w:pPr>
+        <w:pStyle w:val="Heading3"/>
+        <w:numPr>
+          <w:ilvl w:val="0"/>
+          <w:numId w:val="2"/>
+        </w:numPr>
+      </w:pPr>
+      <w:bookmarkStart w:id="9" w:name="_Toc9518093"/>
       <w:r>
         <w:lastRenderedPageBreak/>
+        <w:t>Add Record</w:t>
+      </w:r>
+      <w:bookmarkEnd w:id="9"/>
+    </w:p>
+    <w:p>
+      <w:r>
         <w:br/>
       </w:r>
       <w:r>
         <w:rPr>
           <w:noProof/>
+          <w:lang w:val="vi-VN" w:eastAsia="vi-VN"/>
         </w:rPr>
         <w:drawing>
-          <wp:anchor distT="0" distB="0" distL="114300" distR="114300" simplePos="0" relativeHeight="251658240" behindDoc="0" locked="0" layoutInCell="1" allowOverlap="1" wp14:anchorId="703D4013" wp14:editId="45738148">
+          <wp:anchor distT="0" distB="0" distL="114300" distR="114300" simplePos="0" relativeHeight="251659264" behindDoc="0" locked="0" layoutInCell="1" allowOverlap="1" wp14:anchorId="1D9C6734" wp14:editId="142FFBF4">
             <wp:simplePos x="914400" y="914400"/>
             <wp:positionH relativeFrom="column">
               <wp:align>left</wp:align>
@@ -1742,7 +3126,7 @@
                     <pic:cNvPicPr/>
                   </pic:nvPicPr>
                   <pic:blipFill>
-                    <a:blip r:embed="rId33">
+                    <a:blip r:embed="rId34">
                       <a:extLst>
                         <a:ext uri="{28A0092B-C50C-407E-A947-70E740481C1C}">
                           <a14:useLocalDpi xmlns:a14="http://schemas.microsoft.com/office/drawing/2010/main" val="0"/>
@@ -1769,28 +3153,12 @@
         </w:drawing>
       </w:r>
       <w:r>
-        <w:t xml:space="preserve">Now, you can add new records for the official employee. Make sure when adding new records, the employee address </w:t>
-      </w:r>
-      <w:proofErr w:type="gramStart"/>
-      <w:r>
-        <w:t>has to</w:t>
-      </w:r>
-      <w:proofErr w:type="gramEnd"/>
-      <w:r>
-        <w:t xml:space="preserve"> match with the hospital they are working for.</w:t>
-      </w:r>
-    </w:p>
-    <w:p>
-      <w:r>
-        <w:t xml:space="preserve">Fill in required information to add new records for the employee as above. Note that, the information must be </w:t>
-      </w:r>
-      <w:proofErr w:type="gramStart"/>
-      <w:r>
-        <w:t>accurate</w:t>
-      </w:r>
-      <w:proofErr w:type="gramEnd"/>
-      <w:r>
-        <w:t xml:space="preserve"> or it will fail to add a new record. And click on “transact” button.</w:t>
+        <w:t>Now, you can add new records for the official employee. Make sure when adding new records, the employee address has to match with the hospital they are working for.</w:t>
+      </w:r>
+    </w:p>
+    <w:p>
+      <w:r>
+        <w:t>Fill in required information to add new records for the employee as above. Note that, the information must be accurate or it will fail to add a new record. And click on “transact” button.</w:t>
       </w:r>
       <w:r>
         <w:br w:type="textWrapping" w:clear="all"/>
@@ -1800,9 +3168,10 @@
       <w:r>
         <w:rPr>
           <w:noProof/>
+          <w:lang w:val="vi-VN" w:eastAsia="vi-VN"/>
         </w:rPr>
         <w:drawing>
-          <wp:inline distT="0" distB="0" distL="0" distR="0" wp14:anchorId="72706682" wp14:editId="6B60E4F8">
+          <wp:inline distT="0" distB="0" distL="0" distR="0" wp14:anchorId="0FE16CC0" wp14:editId="5615C290">
             <wp:extent cx="5943600" cy="720090"/>
             <wp:effectExtent l="0" t="0" r="0" b="3810"/>
             <wp:docPr id="27" name="Hình ảnh 27"/>
@@ -1817,7 +3186,7 @@
                     <pic:cNvPicPr/>
                   </pic:nvPicPr>
                   <pic:blipFill>
-                    <a:blip r:embed="rId34">
+                    <a:blip r:embed="rId35">
                       <a:extLst>
                         <a:ext uri="{28A0092B-C50C-407E-A947-70E740481C1C}">
                           <a14:useLocalDpi xmlns:a14="http://schemas.microsoft.com/office/drawing/2010/main" val="0"/>
@@ -1846,22 +3215,17 @@
     </w:p>
     <w:p>
       <w:r>
-        <w:t xml:space="preserve">Once you add a new record successfully, it will create a new block </w:t>
-      </w:r>
-      <w:r>
-        <w:t>on</w:t>
-      </w:r>
-      <w:r>
-        <w:t xml:space="preserve"> blockchain.</w:t>
-      </w:r>
-    </w:p>
-    <w:p>
-      <w:r>
-        <w:rPr>
-          <w:noProof/>
+        <w:t>Once you add a new record successfully, it will create a new block on blockchain.</w:t>
+      </w:r>
+    </w:p>
+    <w:p>
+      <w:r>
+        <w:rPr>
+          <w:noProof/>
+          <w:lang w:val="vi-VN" w:eastAsia="vi-VN"/>
         </w:rPr>
         <w:drawing>
-          <wp:inline distT="0" distB="0" distL="0" distR="0" wp14:anchorId="7AC5095B" wp14:editId="7404F00D">
+          <wp:inline distT="0" distB="0" distL="0" distR="0" wp14:anchorId="1BD5ECBA" wp14:editId="78E749F3">
             <wp:extent cx="5943600" cy="1624965"/>
             <wp:effectExtent l="0" t="0" r="0" b="0"/>
             <wp:docPr id="38" name="Hình ảnh 38"/>
@@ -1876,7 +3240,7 @@
                     <pic:cNvPicPr/>
                   </pic:nvPicPr>
                   <pic:blipFill>
-                    <a:blip r:embed="rId23">
+                    <a:blip r:embed="rId24">
                       <a:extLst>
                         <a:ext uri="{28A0092B-C50C-407E-A947-70E740481C1C}">
                           <a14:useLocalDpi xmlns:a14="http://schemas.microsoft.com/office/drawing/2010/main" val="0"/>
@@ -1905,13 +3269,7 @@
     </w:p>
     <w:p>
       <w:r>
-        <w:t xml:space="preserve">If this announcement pops up, it means you have failed to add a new record for </w:t>
-      </w:r>
-      <w:r>
-        <w:t xml:space="preserve">that </w:t>
-      </w:r>
-      <w:r>
-        <w:t>employee. Check the input again as it requires.</w:t>
+        <w:t>If this announcement pops up, it means you have failed to add a new record for that employee. Check the input again as it requires.</w:t>
       </w:r>
     </w:p>
     <w:p/>
@@ -1919,10 +3277,10 @@
       <w:r>
         <w:rPr>
           <w:noProof/>
-        </w:rPr>
-        <w:lastRenderedPageBreak/>
+          <w:lang w:val="vi-VN" w:eastAsia="vi-VN"/>
+        </w:rPr>
         <w:drawing>
-          <wp:inline distT="0" distB="0" distL="0" distR="0" wp14:anchorId="21114EF6" wp14:editId="4A1A9100">
+          <wp:inline distT="0" distB="0" distL="0" distR="0" wp14:anchorId="5C0CD9D3" wp14:editId="740D58E1">
             <wp:extent cx="5943600" cy="3613785"/>
             <wp:effectExtent l="0" t="0" r="0" b="5715"/>
             <wp:docPr id="28" name="Hình ảnh 28"/>
@@ -1937,7 +3295,7 @@
                     <pic:cNvPicPr/>
                   </pic:nvPicPr>
                   <pic:blipFill>
-                    <a:blip r:embed="rId35">
+                    <a:blip r:embed="rId36">
                       <a:extLst>
                         <a:ext uri="{28A0092B-C50C-407E-A947-70E740481C1C}">
                           <a14:useLocalDpi xmlns:a14="http://schemas.microsoft.com/office/drawing/2010/main" val="0"/>
@@ -1966,20 +3324,18 @@
     </w:p>
     <w:p>
       <w:r>
-        <w:t xml:space="preserve">Now you can freely look up the latest record you have just created for that employee by their address. It will give </w:t>
-      </w:r>
-      <w:r>
-        <w:t>you the employee information and employee’s record.</w:t>
-      </w:r>
-    </w:p>
-    <w:p>
-      <w:r>
-        <w:rPr>
-          <w:noProof/>
+        <w:t>Now you can freely look up the latest record you have just created for that employee by their address. It will give you the employee information and employee’s record.</w:t>
+      </w:r>
+    </w:p>
+    <w:p>
+      <w:r>
+        <w:rPr>
+          <w:noProof/>
+          <w:lang w:val="vi-VN" w:eastAsia="vi-VN"/>
         </w:rPr>
         <w:lastRenderedPageBreak/>
         <w:drawing>
-          <wp:inline distT="0" distB="0" distL="0" distR="0" wp14:anchorId="5F830BCF" wp14:editId="6619FFF9">
+          <wp:inline distT="0" distB="0" distL="0" distR="0" wp14:anchorId="3F1798CA" wp14:editId="074D4A57">
             <wp:extent cx="5943600" cy="4230370"/>
             <wp:effectExtent l="0" t="0" r="0" b="0"/>
             <wp:docPr id="39" name="Hình ảnh 39"/>
@@ -1994,7 +3350,7 @@
                     <pic:cNvPicPr/>
                   </pic:nvPicPr>
                   <pic:blipFill>
-                    <a:blip r:embed="rId36">
+                    <a:blip r:embed="rId37">
                       <a:extLst>
                         <a:ext uri="{28A0092B-C50C-407E-A947-70E740481C1C}">
                           <a14:useLocalDpi xmlns:a14="http://schemas.microsoft.com/office/drawing/2010/main" val="0"/>
@@ -2023,24 +3379,17 @@
     </w:p>
     <w:p>
       <w:r>
-        <w:t xml:space="preserve">You can add many records as you want </w:t>
-      </w:r>
-      <w:proofErr w:type="gramStart"/>
-      <w:r>
-        <w:t>as long as</w:t>
-      </w:r>
-      <w:proofErr w:type="gramEnd"/>
-      <w:r>
-        <w:t xml:space="preserve"> it’s accurate and unique which means the ID of the record mustn’t be duplicated.</w:t>
-      </w:r>
-    </w:p>
-    <w:p>
-      <w:r>
-        <w:rPr>
-          <w:noProof/>
+        <w:t>You can add many records as you want as long as it’s accurate and unique which means the ID of the record mustn’t be duplicated.</w:t>
+      </w:r>
+    </w:p>
+    <w:p>
+      <w:r>
+        <w:rPr>
+          <w:noProof/>
+          <w:lang w:val="vi-VN" w:eastAsia="vi-VN"/>
         </w:rPr>
         <w:drawing>
-          <wp:anchor distT="0" distB="0" distL="114300" distR="114300" simplePos="0" relativeHeight="251659264" behindDoc="0" locked="0" layoutInCell="1" allowOverlap="1" wp14:anchorId="2E56A755" wp14:editId="6FFC4225">
+          <wp:anchor distT="0" distB="0" distL="114300" distR="114300" simplePos="0" relativeHeight="251660288" behindDoc="0" locked="0" layoutInCell="1" allowOverlap="1" wp14:anchorId="3B298DA0" wp14:editId="442AF86F">
             <wp:simplePos x="914400" y="5727622"/>
             <wp:positionH relativeFrom="column">
               <wp:align>left</wp:align>
@@ -2063,7 +3412,7 @@
                     <pic:cNvPicPr/>
                   </pic:nvPicPr>
                   <pic:blipFill>
-                    <a:blip r:embed="rId37" cstate="print">
+                    <a:blip r:embed="rId38" cstate="print">
                       <a:extLst>
                         <a:ext uri="{28A0092B-C50C-407E-A947-70E740481C1C}">
                           <a14:useLocalDpi xmlns:a14="http://schemas.microsoft.com/office/drawing/2010/main" val="0"/>
@@ -2097,12 +3446,32 @@
     <w:p/>
     <w:p>
       <w:r>
-        <w:rPr>
-          <w:noProof/>
-        </w:rPr>
+        <w:br w:type="page"/>
+      </w:r>
+    </w:p>
+    <w:p>
+      <w:pPr>
+        <w:pStyle w:val="Heading3"/>
+        <w:numPr>
+          <w:ilvl w:val="0"/>
+          <w:numId w:val="2"/>
+        </w:numPr>
+      </w:pPr>
+      <w:bookmarkStart w:id="10" w:name="_Toc9518094"/>
+      <w:r>
         <w:lastRenderedPageBreak/>
+        <w:t>See Full Record</w:t>
+      </w:r>
+      <w:bookmarkEnd w:id="10"/>
+    </w:p>
+    <w:p>
+      <w:r>
+        <w:rPr>
+          <w:noProof/>
+          <w:lang w:val="vi-VN" w:eastAsia="vi-VN"/>
+        </w:rPr>
         <w:drawing>
-          <wp:inline distT="0" distB="0" distL="0" distR="0" wp14:anchorId="55A0E5EE" wp14:editId="22D404D1">
+          <wp:inline distT="0" distB="0" distL="0" distR="0" wp14:anchorId="3F8994D7" wp14:editId="1C1FBFC5">
             <wp:extent cx="5943600" cy="1122680"/>
             <wp:effectExtent l="0" t="0" r="0" b="1270"/>
             <wp:docPr id="29" name="Hình ảnh 29"/>
@@ -2117,7 +3486,7 @@
                     <pic:cNvPicPr/>
                   </pic:nvPicPr>
                   <pic:blipFill>
-                    <a:blip r:embed="rId38">
+                    <a:blip r:embed="rId39">
                       <a:extLst>
                         <a:ext uri="{28A0092B-C50C-407E-A947-70E740481C1C}">
                           <a14:useLocalDpi xmlns:a14="http://schemas.microsoft.com/office/drawing/2010/main" val="0"/>
@@ -2153,9 +3522,10 @@
       <w:r>
         <w:rPr>
           <w:noProof/>
+          <w:lang w:val="vi-VN" w:eastAsia="vi-VN"/>
         </w:rPr>
         <w:drawing>
-          <wp:inline distT="0" distB="0" distL="0" distR="0" wp14:anchorId="5AD28C09" wp14:editId="16CE5484">
+          <wp:inline distT="0" distB="0" distL="0" distR="0" wp14:anchorId="090C9CDF" wp14:editId="43EAC23F">
             <wp:extent cx="5943600" cy="2901950"/>
             <wp:effectExtent l="0" t="0" r="0" b="0"/>
             <wp:docPr id="30" name="Hình ảnh 30"/>
@@ -2170,7 +3540,7 @@
                     <pic:cNvPicPr/>
                   </pic:nvPicPr>
                   <pic:blipFill>
-                    <a:blip r:embed="rId39">
+                    <a:blip r:embed="rId40">
                       <a:extLst>
                         <a:ext uri="{28A0092B-C50C-407E-A947-70E740481C1C}">
                           <a14:useLocalDpi xmlns:a14="http://schemas.microsoft.com/office/drawing/2010/main" val="0"/>
@@ -2199,17 +3569,10 @@
     </w:p>
     <w:p>
       <w:r>
-        <w:t xml:space="preserve">After that, you </w:t>
-      </w:r>
-      <w:proofErr w:type="gramStart"/>
-      <w:r>
-        <w:t>are able to</w:t>
-      </w:r>
-      <w:proofErr w:type="gramEnd"/>
-      <w:r>
-        <w:t xml:space="preserve"> see full records of that employee by click “Records” button. It gives you a whole list of that employee.</w:t>
-      </w:r>
-    </w:p>
+        <w:t>After that, you are able to see full records of that employee by click “Records” button. It gives you a whole list of that employee.</w:t>
+      </w:r>
+    </w:p>
+    <w:p/>
     <w:p>
       <w:r>
         <w:t>As you can see, there are only two records of that employee excluding Anderson’s record.</w:t>
@@ -2219,9 +3582,10 @@
       <w:r>
         <w:rPr>
           <w:noProof/>
+          <w:lang w:val="vi-VN" w:eastAsia="vi-VN"/>
         </w:rPr>
         <w:drawing>
-          <wp:inline distT="0" distB="0" distL="0" distR="0" wp14:anchorId="7C92610D" wp14:editId="57F9EA77">
+          <wp:inline distT="0" distB="0" distL="0" distR="0" wp14:anchorId="202ABD4F" wp14:editId="22AD520C">
             <wp:extent cx="5943600" cy="1026160"/>
             <wp:effectExtent l="0" t="0" r="0" b="2540"/>
             <wp:docPr id="34" name="Hình ảnh 34"/>
@@ -2236,7 +3600,7 @@
                     <pic:cNvPicPr/>
                   </pic:nvPicPr>
                   <pic:blipFill>
-                    <a:blip r:embed="rId40" cstate="print">
+                    <a:blip r:embed="rId41" cstate="print">
                       <a:extLst>
                         <a:ext uri="{28A0092B-C50C-407E-A947-70E740481C1C}">
                           <a14:useLocalDpi xmlns:a14="http://schemas.microsoft.com/office/drawing/2010/main" val="0"/>
@@ -2263,28 +3627,38 @@
         </w:drawing>
       </w:r>
     </w:p>
-    <w:p>
-      <w:r>
-        <w:t xml:space="preserve">In a scenario that the employee doesn’t work for that hospital any </w:t>
-      </w:r>
-      <w:proofErr w:type="gramStart"/>
-      <w:r>
-        <w:t>longer, and</w:t>
-      </w:r>
-      <w:proofErr w:type="gramEnd"/>
-      <w:r>
-        <w:t xml:space="preserve"> moves to another hospital. </w:t>
-      </w:r>
-      <w:r>
-        <w:t>You can delete that employee from your hospital by “</w:t>
-      </w:r>
-      <w:proofErr w:type="spellStart"/>
-      <w:r>
-        <w:t>DeleteEmployee</w:t>
-      </w:r>
-      <w:proofErr w:type="spellEnd"/>
-      <w:r>
-        <w:t>” function.</w:t>
+    <w:p/>
+    <w:p>
+      <w:pPr>
+        <w:rPr>
+          <w:rFonts w:asciiTheme="majorHAnsi" w:eastAsiaTheme="majorEastAsia" w:hAnsiTheme="majorHAnsi" w:cstheme="majorBidi"/>
+          <w:color w:val="1F3763" w:themeColor="accent1" w:themeShade="7F"/>
+          <w:sz w:val="24"/>
+          <w:szCs w:val="24"/>
+        </w:rPr>
+      </w:pPr>
+      <w:r>
+        <w:br w:type="page"/>
+      </w:r>
+    </w:p>
+    <w:p>
+      <w:pPr>
+        <w:pStyle w:val="Heading3"/>
+        <w:numPr>
+          <w:ilvl w:val="0"/>
+          <w:numId w:val="2"/>
+        </w:numPr>
+      </w:pPr>
+      <w:bookmarkStart w:id="11" w:name="_Toc9518095"/>
+      <w:r>
+        <w:lastRenderedPageBreak/>
+        <w:t>Delete Employee</w:t>
+      </w:r>
+      <w:bookmarkEnd w:id="11"/>
+    </w:p>
+    <w:p>
+      <w:r>
+        <w:t>In a scenario that the employee doesn’t work for that hospital any longer, and moves to another hospital. You can delete that employee from your hospital by “DeleteEmployee” function.</w:t>
       </w:r>
     </w:p>
     <w:p>
@@ -2301,10 +3675,10 @@
       <w:r>
         <w:rPr>
           <w:noProof/>
-        </w:rPr>
-        <w:lastRenderedPageBreak/>
+          <w:lang w:val="vi-VN" w:eastAsia="vi-VN"/>
+        </w:rPr>
         <w:drawing>
-          <wp:inline distT="0" distB="0" distL="0" distR="0" wp14:anchorId="5E7AD192" wp14:editId="28C6A8B4">
+          <wp:inline distT="0" distB="0" distL="0" distR="0" wp14:anchorId="6E3161BC" wp14:editId="777F5F28">
             <wp:extent cx="5943600" cy="1624965"/>
             <wp:effectExtent l="0" t="0" r="0" b="0"/>
             <wp:docPr id="40" name="Hình ảnh 40"/>
@@ -2319,7 +3693,7 @@
                     <pic:cNvPicPr/>
                   </pic:nvPicPr>
                   <pic:blipFill>
-                    <a:blip r:embed="rId23">
+                    <a:blip r:embed="rId24">
                       <a:extLst>
                         <a:ext uri="{28A0092B-C50C-407E-A947-70E740481C1C}">
                           <a14:useLocalDpi xmlns:a14="http://schemas.microsoft.com/office/drawing/2010/main" val="0"/>
@@ -2355,9 +3729,10 @@
       <w:r>
         <w:rPr>
           <w:noProof/>
+          <w:lang w:val="vi-VN" w:eastAsia="vi-VN"/>
         </w:rPr>
         <w:drawing>
-          <wp:anchor distT="0" distB="0" distL="114300" distR="114300" simplePos="0" relativeHeight="251660288" behindDoc="0" locked="0" layoutInCell="1" allowOverlap="1" wp14:anchorId="54486F9F" wp14:editId="0707A45E">
+          <wp:anchor distT="0" distB="0" distL="114300" distR="114300" simplePos="0" relativeHeight="251661312" behindDoc="0" locked="0" layoutInCell="1" allowOverlap="1" wp14:anchorId="6C727717" wp14:editId="7E4FAD68">
             <wp:simplePos x="914400" y="3124667"/>
             <wp:positionH relativeFrom="column">
               <wp:align>left</wp:align>
@@ -2380,7 +3755,7 @@
                     <pic:cNvPicPr/>
                   </pic:nvPicPr>
                   <pic:blipFill>
-                    <a:blip r:embed="rId41" cstate="print">
+                    <a:blip r:embed="rId42" cstate="print">
                       <a:extLst>
                         <a:ext uri="{28A0092B-C50C-407E-A947-70E740481C1C}">
                           <a14:useLocalDpi xmlns:a14="http://schemas.microsoft.com/office/drawing/2010/main" val="0"/>
@@ -2417,23 +3792,39 @@
       </w:r>
     </w:p>
     <w:p>
-      <w:proofErr w:type="gramStart"/>
-      <w:r>
-        <w:t>Note :</w:t>
-      </w:r>
-      <w:proofErr w:type="gramEnd"/>
-      <w:r>
-        <w:t xml:space="preserve"> the records of that employee still exists</w:t>
-      </w:r>
+      <w:r>
+        <w:t>Note : the records of that employee still exists</w:t>
+      </w:r>
+    </w:p>
+    <w:p>
+      <w:r>
+        <w:br w:type="page"/>
+      </w:r>
+    </w:p>
+    <w:p>
+      <w:pPr>
+        <w:pStyle w:val="Heading3"/>
+        <w:numPr>
+          <w:ilvl w:val="0"/>
+          <w:numId w:val="2"/>
+        </w:numPr>
+      </w:pPr>
+      <w:bookmarkStart w:id="12" w:name="_Toc9518096"/>
+      <w:r>
+        <w:lastRenderedPageBreak/>
+        <w:t>Delete Hospital</w:t>
+      </w:r>
+      <w:bookmarkEnd w:id="12"/>
     </w:p>
     <w:p/>
     <w:p>
       <w:r>
         <w:rPr>
           <w:noProof/>
+          <w:lang w:val="vi-VN" w:eastAsia="vi-VN"/>
         </w:rPr>
         <w:drawing>
-          <wp:inline distT="0" distB="0" distL="0" distR="0" wp14:anchorId="7F27A7BE" wp14:editId="039C3D19">
+          <wp:inline distT="0" distB="0" distL="0" distR="0" wp14:anchorId="51BC58F4" wp14:editId="41AD7151">
             <wp:extent cx="5943600" cy="782320"/>
             <wp:effectExtent l="0" t="0" r="0" b="0"/>
             <wp:docPr id="33" name="Hình ảnh 33"/>
@@ -2448,7 +3839,7 @@
                     <pic:cNvPicPr/>
                   </pic:nvPicPr>
                   <pic:blipFill>
-                    <a:blip r:embed="rId42" cstate="print">
+                    <a:blip r:embed="rId43" cstate="print">
                       <a:extLst>
                         <a:ext uri="{28A0092B-C50C-407E-A947-70E740481C1C}">
                           <a14:useLocalDpi xmlns:a14="http://schemas.microsoft.com/office/drawing/2010/main" val="0"/>
@@ -2477,15 +3868,7 @@
     </w:p>
     <w:p>
       <w:r>
-        <w:t xml:space="preserve">To delete authorized hospital, you need to log in as National Authority account. And input the hospital address and its ID. By deleting the hospital, it also deletes the employees’ addresses which referencing to </w:t>
-      </w:r>
-      <w:proofErr w:type="gramStart"/>
-      <w:r>
-        <w:t>the  employees</w:t>
-      </w:r>
-      <w:proofErr w:type="gramEnd"/>
-      <w:r>
-        <w:t xml:space="preserve"> who are working for that hospital as well.</w:t>
+        <w:t>To delete authorized hospital, you need to log in as National Authority account. And input the hospital address and its ID. By deleting the hospital, it also deletes the employees’ addresses which referencing to the  employees who are working for that hospital as well.</w:t>
       </w:r>
     </w:p>
     <w:p>
@@ -2497,10 +3880,10 @@
       <w:r>
         <w:rPr>
           <w:noProof/>
-        </w:rPr>
-        <w:lastRenderedPageBreak/>
+          <w:lang w:val="vi-VN" w:eastAsia="vi-VN"/>
+        </w:rPr>
         <w:drawing>
-          <wp:inline distT="0" distB="0" distL="0" distR="0" wp14:anchorId="1628B82E" wp14:editId="332E7D9A">
+          <wp:inline distT="0" distB="0" distL="0" distR="0" wp14:anchorId="35E100C0" wp14:editId="13E694CD">
             <wp:extent cx="5943600" cy="1624965"/>
             <wp:effectExtent l="0" t="0" r="0" b="0"/>
             <wp:docPr id="41" name="Hình ảnh 41"/>
@@ -2515,7 +3898,7 @@
                     <pic:cNvPicPr/>
                   </pic:nvPicPr>
                   <pic:blipFill>
-                    <a:blip r:embed="rId23">
+                    <a:blip r:embed="rId24">
                       <a:extLst>
                         <a:ext uri="{28A0092B-C50C-407E-A947-70E740481C1C}">
                           <a14:useLocalDpi xmlns:a14="http://schemas.microsoft.com/office/drawing/2010/main" val="0"/>
@@ -2551,9 +3934,10 @@
       <w:r>
         <w:rPr>
           <w:noProof/>
+          <w:lang w:val="vi-VN" w:eastAsia="vi-VN"/>
         </w:rPr>
         <w:drawing>
-          <wp:inline distT="0" distB="0" distL="0" distR="0" wp14:anchorId="77C7033A" wp14:editId="1D470E76">
+          <wp:inline distT="0" distB="0" distL="0" distR="0" wp14:anchorId="0FE74827" wp14:editId="36C7C52E">
             <wp:extent cx="5943600" cy="1011555"/>
             <wp:effectExtent l="0" t="0" r="0" b="0"/>
             <wp:docPr id="42" name="Hình ảnh 42"/>
@@ -2568,7 +3952,7 @@
                     <pic:cNvPicPr/>
                   </pic:nvPicPr>
                   <pic:blipFill>
-                    <a:blip r:embed="rId43">
+                    <a:blip r:embed="rId44">
                       <a:extLst>
                         <a:ext uri="{28A0092B-C50C-407E-A947-70E740481C1C}">
                           <a14:useLocalDpi xmlns:a14="http://schemas.microsoft.com/office/drawing/2010/main" val="0"/>
@@ -2602,9 +3986,10 @@
       <w:r>
         <w:rPr>
           <w:noProof/>
+          <w:lang w:val="vi-VN" w:eastAsia="vi-VN"/>
         </w:rPr>
         <w:drawing>
-          <wp:inline distT="0" distB="0" distL="0" distR="0" wp14:anchorId="796A3337" wp14:editId="17D11B9A">
+          <wp:inline distT="0" distB="0" distL="0" distR="0" wp14:anchorId="28E4345A" wp14:editId="55B934D7">
             <wp:extent cx="5943600" cy="936625"/>
             <wp:effectExtent l="0" t="0" r="0" b="0"/>
             <wp:docPr id="45" name="Hình ảnh 45"/>
@@ -2619,7 +4004,7 @@
                     <pic:cNvPicPr/>
                   </pic:nvPicPr>
                   <pic:blipFill>
-                    <a:blip r:embed="rId44">
+                    <a:blip r:embed="rId45">
                       <a:extLst>
                         <a:ext uri="{28A0092B-C50C-407E-A947-70E740481C1C}">
                           <a14:useLocalDpi xmlns:a14="http://schemas.microsoft.com/office/drawing/2010/main" val="0"/>
@@ -2653,19 +4038,37 @@
     </w:p>
     <w:p>
       <w:r>
-        <w:t xml:space="preserve">If </w:t>
-      </w:r>
-      <w:r>
-        <w:t>it is successful, a new block will be created. And from now on, you are not able to look up the information of hospital address as well as employees’ addresses working for that hospital.</w:t>
-      </w:r>
-    </w:p>
-    <w:p>
-      <w:r>
-        <w:rPr>
-          <w:noProof/>
+        <w:t>If it is successful, a new block will be created. And from now on, you are not able to look up the information of hospital address as well as employees’ addresses working for that hospital.</w:t>
+      </w:r>
+    </w:p>
+    <w:p>
+      <w:r>
+        <w:br w:type="page"/>
+      </w:r>
+    </w:p>
+    <w:p/>
+    <w:p>
+      <w:pPr>
+        <w:pStyle w:val="Heading3"/>
+        <w:numPr>
+          <w:ilvl w:val="0"/>
+          <w:numId w:val="2"/>
+        </w:numPr>
+      </w:pPr>
+      <w:bookmarkStart w:id="13" w:name="_Toc9518097"/>
+      <w:r>
+        <w:t>Verify Signature</w:t>
+      </w:r>
+      <w:bookmarkEnd w:id="13"/>
+    </w:p>
+    <w:p>
+      <w:r>
+        <w:rPr>
+          <w:noProof/>
+          <w:lang w:val="vi-VN" w:eastAsia="vi-VN"/>
         </w:rPr>
         <w:drawing>
-          <wp:inline distT="0" distB="0" distL="0" distR="0" wp14:anchorId="7395FF64" wp14:editId="5D0A6119">
+          <wp:inline distT="0" distB="0" distL="0" distR="0" wp14:anchorId="3D2CF545" wp14:editId="00CA37C1">
             <wp:extent cx="5943600" cy="1953260"/>
             <wp:effectExtent l="0" t="0" r="0" b="8890"/>
             <wp:docPr id="46" name="Hình ảnh 46"/>
@@ -2680,7 +4083,7 @@
                     <pic:cNvPicPr/>
                   </pic:nvPicPr>
                   <pic:blipFill>
-                    <a:blip r:embed="rId45">
+                    <a:blip r:embed="rId46">
                       <a:extLst>
                         <a:ext uri="{28A0092B-C50C-407E-A947-70E740481C1C}">
                           <a14:useLocalDpi xmlns:a14="http://schemas.microsoft.com/office/drawing/2010/main" val="0"/>
@@ -2707,17 +4110,10 @@
         </w:drawing>
       </w:r>
     </w:p>
-    <w:p>
-      <w:r>
-        <w:t xml:space="preserve">Now, the last function would be </w:t>
-      </w:r>
-      <w:proofErr w:type="gramStart"/>
-      <w:r>
-        <w:t>verify</w:t>
-      </w:r>
-      <w:proofErr w:type="gramEnd"/>
-      <w:r>
-        <w:t xml:space="preserve"> the Signature of the Certificate to see which is the address that signs the message. And later we can use that address to look up the information of that address.</w:t>
+    <w:p/>
+    <w:p>
+      <w:r>
+        <w:t>Now, the last function would be verify the Signature of the Certificate to see which is the address that signs the message. And later we can use that address to look up the information of that address.</w:t>
       </w:r>
     </w:p>
     <w:p>
@@ -2734,20 +4130,17 @@
     <w:p/>
     <w:p>
       <w:r>
-        <w:t>At this function, first you need to have Web3 which used for hashing the Certificate.</w:t>
-      </w:r>
-      <w:r>
-        <w:t xml:space="preserve"> </w:t>
+        <w:t xml:space="preserve">At this function, first you need to have Web3 which used for hashing the Certificate. </w:t>
       </w:r>
     </w:p>
     <w:p>
       <w:r>
         <w:t xml:space="preserve">You can install by following the instruction on this page </w:t>
       </w:r>
-      <w:hyperlink r:id="rId46" w:history="1">
+      <w:hyperlink r:id="rId47" w:history="1">
         <w:r>
           <w:rPr>
-            <w:rStyle w:val="Siuktni"/>
+            <w:rStyle w:val="Hyperlink"/>
           </w:rPr>
           <w:t>https://github.com/ethereum/wiki/wiki/JavaScript-API</w:t>
         </w:r>
@@ -2757,9 +4150,10 @@
       <w:r>
         <w:rPr>
           <w:noProof/>
+          <w:lang w:val="vi-VN" w:eastAsia="vi-VN"/>
         </w:rPr>
         <w:drawing>
-          <wp:inline distT="0" distB="0" distL="0" distR="0" wp14:anchorId="693533C6" wp14:editId="3D899ACC">
+          <wp:inline distT="0" distB="0" distL="0" distR="0" wp14:anchorId="68C998DD" wp14:editId="18FA4781">
             <wp:extent cx="5943600" cy="3343275"/>
             <wp:effectExtent l="0" t="0" r="0" b="9525"/>
             <wp:docPr id="32" name="Hình ảnh 32"/>
@@ -2774,7 +4168,7 @@
                     <pic:cNvPicPr/>
                   </pic:nvPicPr>
                   <pic:blipFill>
-                    <a:blip r:embed="rId47" cstate="print">
+                    <a:blip r:embed="rId48" cstate="print">
                       <a:extLst>
                         <a:ext uri="{28A0092B-C50C-407E-A947-70E740481C1C}">
                           <a14:useLocalDpi xmlns:a14="http://schemas.microsoft.com/office/drawing/2010/main" val="0"/>
@@ -2803,6 +4197,7 @@
     </w:p>
     <w:p>
       <w:r>
+        <w:lastRenderedPageBreak/>
         <w:t>After finishing installing web3 into your computer, then navigate to your Web3 folder and create an HTML file following the &lt;script&gt; tag above.</w:t>
       </w:r>
     </w:p>
@@ -2811,10 +4206,10 @@
       <w:r>
         <w:rPr>
           <w:noProof/>
-        </w:rPr>
-        <w:lastRenderedPageBreak/>
+          <w:lang w:val="vi-VN" w:eastAsia="vi-VN"/>
+        </w:rPr>
         <w:drawing>
-          <wp:inline distT="0" distB="0" distL="0" distR="0" wp14:anchorId="0DA04D1E" wp14:editId="0AB47351">
+          <wp:inline distT="0" distB="0" distL="0" distR="0" wp14:anchorId="5495F069" wp14:editId="1734D01A">
             <wp:extent cx="5943600" cy="3088005"/>
             <wp:effectExtent l="0" t="0" r="0" b="0"/>
             <wp:docPr id="44" name="Hình ảnh 44"/>
@@ -2829,7 +4224,7 @@
                     <pic:cNvPicPr/>
                   </pic:nvPicPr>
                   <pic:blipFill>
-                    <a:blip r:embed="rId48" cstate="print">
+                    <a:blip r:embed="rId49" cstate="print">
                       <a:extLst>
                         <a:ext uri="{28A0092B-C50C-407E-A947-70E740481C1C}">
                           <a14:useLocalDpi xmlns:a14="http://schemas.microsoft.com/office/drawing/2010/main" val="0"/>
@@ -2868,9 +4263,10 @@
       <w:r>
         <w:rPr>
           <w:noProof/>
+          <w:lang w:val="vi-VN" w:eastAsia="vi-VN"/>
         </w:rPr>
         <w:drawing>
-          <wp:inline distT="0" distB="0" distL="0" distR="0" wp14:anchorId="701A2766" wp14:editId="630461FE">
+          <wp:inline distT="0" distB="0" distL="0" distR="0" wp14:anchorId="602034C2" wp14:editId="4E94E2F9">
             <wp:extent cx="5943600" cy="3143250"/>
             <wp:effectExtent l="0" t="0" r="0" b="0"/>
             <wp:docPr id="36" name="Hình ảnh 36"/>
@@ -2885,7 +4281,7 @@
                     <pic:cNvPicPr/>
                   </pic:nvPicPr>
                   <pic:blipFill>
-                    <a:blip r:embed="rId49" cstate="print">
+                    <a:blip r:embed="rId50" cstate="print">
                       <a:extLst>
                         <a:ext uri="{28A0092B-C50C-407E-A947-70E740481C1C}">
                           <a14:useLocalDpi xmlns:a14="http://schemas.microsoft.com/office/drawing/2010/main" val="0"/>
@@ -2925,9 +4321,10 @@
       <w:r>
         <w:rPr>
           <w:noProof/>
+          <w:lang w:val="vi-VN" w:eastAsia="vi-VN"/>
         </w:rPr>
         <w:drawing>
-          <wp:inline distT="0" distB="0" distL="0" distR="0" wp14:anchorId="39644F9B" wp14:editId="3A303DF7">
+          <wp:inline distT="0" distB="0" distL="0" distR="0" wp14:anchorId="40D444E5" wp14:editId="2A63E840">
             <wp:extent cx="5943600" cy="4801235"/>
             <wp:effectExtent l="0" t="0" r="0" b="0"/>
             <wp:docPr id="43" name="Hình ảnh 43"/>
@@ -2942,7 +4339,7 @@
                     <pic:cNvPicPr/>
                   </pic:nvPicPr>
                   <pic:blipFill>
-                    <a:blip r:embed="rId50">
+                    <a:blip r:embed="rId51">
                       <a:extLst>
                         <a:ext uri="{28A0092B-C50C-407E-A947-70E740481C1C}">
                           <a14:useLocalDpi xmlns:a14="http://schemas.microsoft.com/office/drawing/2010/main" val="0"/>
@@ -2971,24 +4368,17 @@
     </w:p>
     <w:p>
       <w:r>
-        <w:t xml:space="preserve">Note: </w:t>
-      </w:r>
-      <w:proofErr w:type="gramStart"/>
-      <w:r>
-        <w:t>the</w:t>
-      </w:r>
-      <w:proofErr w:type="gramEnd"/>
-      <w:r>
-        <w:t xml:space="preserve"> Certificate can be different depending on what the Certificate stored on Blockchain.</w:t>
-      </w:r>
-    </w:p>
-    <w:p>
-      <w:r>
-        <w:rPr>
-          <w:noProof/>
+        <w:t>Note: the Certificate can be different depending on what the Certificate stored on Blockchain.</w:t>
+      </w:r>
+    </w:p>
+    <w:p>
+      <w:r>
+        <w:rPr>
+          <w:noProof/>
+          <w:lang w:val="vi-VN" w:eastAsia="vi-VN"/>
         </w:rPr>
         <w:drawing>
-          <wp:inline distT="0" distB="0" distL="0" distR="0" wp14:anchorId="72B8DF0E" wp14:editId="35176905">
+          <wp:inline distT="0" distB="0" distL="0" distR="0" wp14:anchorId="55D197AC" wp14:editId="64B472B4">
             <wp:extent cx="5943600" cy="1552575"/>
             <wp:effectExtent l="0" t="0" r="0" b="9525"/>
             <wp:docPr id="47" name="Hình ảnh 47"/>
@@ -3003,7 +4393,7 @@
                     <pic:cNvPicPr/>
                   </pic:nvPicPr>
                   <pic:blipFill>
-                    <a:blip r:embed="rId51">
+                    <a:blip r:embed="rId52">
                       <a:extLst>
                         <a:ext uri="{28A0092B-C50C-407E-A947-70E740481C1C}">
                           <a14:useLocalDpi xmlns:a14="http://schemas.microsoft.com/office/drawing/2010/main" val="0"/>
@@ -3032,13 +4422,14 @@
     </w:p>
     <w:p>
       <w:r>
-        <w:t>Copy and Paste hashing of the Certificate into “hash” field and its signature into “sig” field. And then click on “transact” button. It will show you the address of the signer which is also the address of the authorized hospital.</w:t>
-      </w:r>
-      <w:bookmarkStart w:id="0" w:name="_GoBack"/>
-      <w:bookmarkEnd w:id="0"/>
-      <w:r>
-        <w:t xml:space="preserve"> </w:t>
-      </w:r>
+        <w:t xml:space="preserve">Copy and Paste hashing of the Certificate into “hash” field and its signature into “sig” field. And then click on “transact” button. It will show you the address of the signer which is also the address of the authorized hospital. </w:t>
+      </w:r>
+    </w:p>
+    <w:p/>
+    <w:p/>
+    <w:p>
+      <w:bookmarkStart w:id="14" w:name="_GoBack"/>
+      <w:bookmarkEnd w:id="14"/>
     </w:p>
     <w:sectPr>
       <w:pgSz w:w="12240" w:h="15840"/>
@@ -3051,7 +4442,7 @@
 </file>
 
 <file path=word/endnotes.xml><?xml version="1.0" encoding="utf-8"?>
-<w:endnotes xmlns:wpc="http://schemas.microsoft.com/office/word/2010/wordprocessingCanvas" xmlns:cx="http://schemas.microsoft.com/office/drawing/2014/chartex" xmlns:cx1="http://schemas.microsoft.com/office/drawing/2015/9/8/chartex" xmlns:cx2="http://schemas.microsoft.com/office/drawing/2015/10/21/chartex" xmlns:cx3="http://schemas.microsoft.com/office/drawing/2016/5/9/chartex" xmlns:cx4="http://schemas.microsoft.com/office/drawing/2016/5/10/chartex" xmlns:cx5="http://schemas.microsoft.com/office/drawing/2016/5/11/chartex" xmlns:cx6="http://schemas.microsoft.com/office/drawing/2016/5/12/chartex" xmlns:cx7="http://schemas.microsoft.com/office/drawing/2016/5/13/chartex" xmlns:cx8="http://schemas.microsoft.com/office/drawing/2016/5/14/chartex" xmlns:mc="http://schemas.openxmlformats.org/markup-compatibility/2006" xmlns:aink="http://schemas.microsoft.com/office/drawing/2016/ink" xmlns:am3d="http://schemas.microsoft.com/office/drawing/2017/model3d" xmlns:o="urn:schemas-microsoft-com:office:office" xmlns:r="http://schemas.openxmlformats.org/officeDocument/2006/relationships" xmlns:m="http://schemas.openxmlformats.org/officeDocument/2006/math" xmlns:v="urn:schemas-microsoft-com:vml" xmlns:wp14="http://schemas.microsoft.com/office/word/2010/wordprocessingDrawing" xmlns:wp="http://schemas.openxmlformats.org/drawingml/2006/wordprocessingDrawing" xmlns:w10="urn:schemas-microsoft-com:office:word" xmlns:w="http://schemas.openxmlformats.org/wordprocessingml/2006/main" xmlns:w14="http://schemas.microsoft.com/office/word/2010/wordml" xmlns:w15="http://schemas.microsoft.com/office/word/2012/wordml" xmlns:w16cid="http://schemas.microsoft.com/office/word/2016/wordml/cid" xmlns:w16se="http://schemas.microsoft.com/office/word/2015/wordml/symex" xmlns:wpg="http://schemas.microsoft.com/office/word/2010/wordprocessingGroup" xmlns:wpi="http://schemas.microsoft.com/office/word/2010/wordprocessingInk" xmlns:wne="http://schemas.microsoft.com/office/word/2006/wordml" xmlns:wps="http://schemas.microsoft.com/office/word/2010/wordprocessingShape" mc:Ignorable="w14 w15 w16se w16cid wp14">
+<w:endnotes xmlns:wpc="http://schemas.microsoft.com/office/word/2010/wordprocessingCanvas" xmlns:cx="http://schemas.microsoft.com/office/drawing/2014/chartex" xmlns:mc="http://schemas.openxmlformats.org/markup-compatibility/2006" xmlns:o="urn:schemas-microsoft-com:office:office" xmlns:r="http://schemas.openxmlformats.org/officeDocument/2006/relationships" xmlns:m="http://schemas.openxmlformats.org/officeDocument/2006/math" xmlns:v="urn:schemas-microsoft-com:vml" xmlns:wp14="http://schemas.microsoft.com/office/word/2010/wordprocessingDrawing" xmlns:wp="http://schemas.openxmlformats.org/drawingml/2006/wordprocessingDrawing" xmlns:w10="urn:schemas-microsoft-com:office:word" xmlns:w="http://schemas.openxmlformats.org/wordprocessingml/2006/main" xmlns:w14="http://schemas.microsoft.com/office/word/2010/wordml" xmlns:w15="http://schemas.microsoft.com/office/word/2012/wordml" xmlns:w16se="http://schemas.microsoft.com/office/word/2015/wordml/symex" xmlns:wpg="http://schemas.microsoft.com/office/word/2010/wordprocessingGroup" xmlns:wpi="http://schemas.microsoft.com/office/word/2010/wordprocessingInk" xmlns:wne="http://schemas.microsoft.com/office/word/2006/wordml" xmlns:wps="http://schemas.microsoft.com/office/word/2010/wordprocessingShape" mc:Ignorable="w14 w15 w16se wp14">
   <w:endnote w:type="separator" w:id="-1">
     <w:p>
       <w:pPr>
@@ -3076,7 +4467,7 @@
 </file>
 
 <file path=word/footnotes.xml><?xml version="1.0" encoding="utf-8"?>
-<w:footnotes xmlns:wpc="http://schemas.microsoft.com/office/word/2010/wordprocessingCanvas" xmlns:cx="http://schemas.microsoft.com/office/drawing/2014/chartex" xmlns:cx1="http://schemas.microsoft.com/office/drawing/2015/9/8/chartex" xmlns:cx2="http://schemas.microsoft.com/office/drawing/2015/10/21/chartex" xmlns:cx3="http://schemas.microsoft.com/office/drawing/2016/5/9/chartex" xmlns:cx4="http://schemas.microsoft.com/office/drawing/2016/5/10/chartex" xmlns:cx5="http://schemas.microsoft.com/office/drawing/2016/5/11/chartex" xmlns:cx6="http://schemas.microsoft.com/office/drawing/2016/5/12/chartex" xmlns:cx7="http://schemas.microsoft.com/office/drawing/2016/5/13/chartex" xmlns:cx8="http://schemas.microsoft.com/office/drawing/2016/5/14/chartex" xmlns:mc="http://schemas.openxmlformats.org/markup-compatibility/2006" xmlns:aink="http://schemas.microsoft.com/office/drawing/2016/ink" xmlns:am3d="http://schemas.microsoft.com/office/drawing/2017/model3d" xmlns:o="urn:schemas-microsoft-com:office:office" xmlns:r="http://schemas.openxmlformats.org/officeDocument/2006/relationships" xmlns:m="http://schemas.openxmlformats.org/officeDocument/2006/math" xmlns:v="urn:schemas-microsoft-com:vml" xmlns:wp14="http://schemas.microsoft.com/office/word/2010/wordprocessingDrawing" xmlns:wp="http://schemas.openxmlformats.org/drawingml/2006/wordprocessingDrawing" xmlns:w10="urn:schemas-microsoft-com:office:word" xmlns:w="http://schemas.openxmlformats.org/wordprocessingml/2006/main" xmlns:w14="http://schemas.microsoft.com/office/word/2010/wordml" xmlns:w15="http://schemas.microsoft.com/office/word/2012/wordml" xmlns:w16cid="http://schemas.microsoft.com/office/word/2016/wordml/cid" xmlns:w16se="http://schemas.microsoft.com/office/word/2015/wordml/symex" xmlns:wpg="http://schemas.microsoft.com/office/word/2010/wordprocessingGroup" xmlns:wpi="http://schemas.microsoft.com/office/word/2010/wordprocessingInk" xmlns:wne="http://schemas.microsoft.com/office/word/2006/wordml" xmlns:wps="http://schemas.microsoft.com/office/word/2010/wordprocessingShape" mc:Ignorable="w14 w15 w16se w16cid wp14">
+<w:footnotes xmlns:wpc="http://schemas.microsoft.com/office/word/2010/wordprocessingCanvas" xmlns:cx="http://schemas.microsoft.com/office/drawing/2014/chartex" xmlns:mc="http://schemas.openxmlformats.org/markup-compatibility/2006" xmlns:o="urn:schemas-microsoft-com:office:office" xmlns:r="http://schemas.openxmlformats.org/officeDocument/2006/relationships" xmlns:m="http://schemas.openxmlformats.org/officeDocument/2006/math" xmlns:v="urn:schemas-microsoft-com:vml" xmlns:wp14="http://schemas.microsoft.com/office/word/2010/wordprocessingDrawing" xmlns:wp="http://schemas.openxmlformats.org/drawingml/2006/wordprocessingDrawing" xmlns:w10="urn:schemas-microsoft-com:office:word" xmlns:w="http://schemas.openxmlformats.org/wordprocessingml/2006/main" xmlns:w14="http://schemas.microsoft.com/office/word/2010/wordml" xmlns:w15="http://schemas.microsoft.com/office/word/2012/wordml" xmlns:w16se="http://schemas.microsoft.com/office/word/2015/wordml/symex" xmlns:wpg="http://schemas.microsoft.com/office/word/2010/wordprocessingGroup" xmlns:wpi="http://schemas.microsoft.com/office/word/2010/wordprocessingInk" xmlns:wne="http://schemas.microsoft.com/office/word/2006/wordml" xmlns:wps="http://schemas.microsoft.com/office/word/2010/wordprocessingShape" mc:Ignorable="w14 w15 w16se wp14">
   <w:footnote w:type="separator" w:id="-1">
     <w:p>
       <w:pPr>
@@ -3100,8 +4491,191 @@
 </w:footnotes>
 </file>
 
+<file path=word/numbering.xml><?xml version="1.0" encoding="utf-8"?>
+<w:numbering xmlns:wpc="http://schemas.microsoft.com/office/word/2010/wordprocessingCanvas" xmlns:cx="http://schemas.microsoft.com/office/drawing/2014/chartex" xmlns:mc="http://schemas.openxmlformats.org/markup-compatibility/2006" xmlns:o="urn:schemas-microsoft-com:office:office" xmlns:r="http://schemas.openxmlformats.org/officeDocument/2006/relationships" xmlns:m="http://schemas.openxmlformats.org/officeDocument/2006/math" xmlns:v="urn:schemas-microsoft-com:vml" xmlns:wp14="http://schemas.microsoft.com/office/word/2010/wordprocessingDrawing" xmlns:wp="http://schemas.openxmlformats.org/drawingml/2006/wordprocessingDrawing" xmlns:w10="urn:schemas-microsoft-com:office:word" xmlns:w="http://schemas.openxmlformats.org/wordprocessingml/2006/main" xmlns:w14="http://schemas.microsoft.com/office/word/2010/wordml" xmlns:w15="http://schemas.microsoft.com/office/word/2012/wordml" xmlns:w16se="http://schemas.microsoft.com/office/word/2015/wordml/symex" xmlns:wpg="http://schemas.microsoft.com/office/word/2010/wordprocessingGroup" xmlns:wpi="http://schemas.microsoft.com/office/word/2010/wordprocessingInk" xmlns:wne="http://schemas.microsoft.com/office/word/2006/wordml" xmlns:wps="http://schemas.microsoft.com/office/word/2010/wordprocessingShape" mc:Ignorable="w14 w15 w16se wp14">
+  <w:abstractNum w:abstractNumId="0" w15:restartNumberingAfterBreak="0">
+    <w:nsid w:val="45034DC4"/>
+    <w:multiLevelType w:val="hybridMultilevel"/>
+    <w:tmpl w:val="CD864532"/>
+    <w:lvl w:ilvl="0" w:tplc="04090013">
+      <w:start w:val="1"/>
+      <w:numFmt w:val="upperRoman"/>
+      <w:lvlText w:val="%1."/>
+      <w:lvlJc w:val="right"/>
+      <w:pPr>
+        <w:ind w:left="720" w:hanging="360"/>
+      </w:pPr>
+    </w:lvl>
+    <w:lvl w:ilvl="1" w:tplc="042A0019">
+      <w:start w:val="1"/>
+      <w:numFmt w:val="lowerLetter"/>
+      <w:lvlText w:val="%2."/>
+      <w:lvlJc w:val="left"/>
+      <w:pPr>
+        <w:ind w:left="1440" w:hanging="360"/>
+      </w:pPr>
+    </w:lvl>
+    <w:lvl w:ilvl="2" w:tplc="042A001B" w:tentative="1">
+      <w:start w:val="1"/>
+      <w:numFmt w:val="lowerRoman"/>
+      <w:lvlText w:val="%3."/>
+      <w:lvlJc w:val="right"/>
+      <w:pPr>
+        <w:ind w:left="2160" w:hanging="180"/>
+      </w:pPr>
+    </w:lvl>
+    <w:lvl w:ilvl="3" w:tplc="042A000F" w:tentative="1">
+      <w:start w:val="1"/>
+      <w:numFmt w:val="decimal"/>
+      <w:lvlText w:val="%4."/>
+      <w:lvlJc w:val="left"/>
+      <w:pPr>
+        <w:ind w:left="2880" w:hanging="360"/>
+      </w:pPr>
+    </w:lvl>
+    <w:lvl w:ilvl="4" w:tplc="042A0019" w:tentative="1">
+      <w:start w:val="1"/>
+      <w:numFmt w:val="lowerLetter"/>
+      <w:lvlText w:val="%5."/>
+      <w:lvlJc w:val="left"/>
+      <w:pPr>
+        <w:ind w:left="3600" w:hanging="360"/>
+      </w:pPr>
+    </w:lvl>
+    <w:lvl w:ilvl="5" w:tplc="042A001B" w:tentative="1">
+      <w:start w:val="1"/>
+      <w:numFmt w:val="lowerRoman"/>
+      <w:lvlText w:val="%6."/>
+      <w:lvlJc w:val="right"/>
+      <w:pPr>
+        <w:ind w:left="4320" w:hanging="180"/>
+      </w:pPr>
+    </w:lvl>
+    <w:lvl w:ilvl="6" w:tplc="042A000F" w:tentative="1">
+      <w:start w:val="1"/>
+      <w:numFmt w:val="decimal"/>
+      <w:lvlText w:val="%7."/>
+      <w:lvlJc w:val="left"/>
+      <w:pPr>
+        <w:ind w:left="5040" w:hanging="360"/>
+      </w:pPr>
+    </w:lvl>
+    <w:lvl w:ilvl="7" w:tplc="042A0019" w:tentative="1">
+      <w:start w:val="1"/>
+      <w:numFmt w:val="lowerLetter"/>
+      <w:lvlText w:val="%8."/>
+      <w:lvlJc w:val="left"/>
+      <w:pPr>
+        <w:ind w:left="5760" w:hanging="360"/>
+      </w:pPr>
+    </w:lvl>
+    <w:lvl w:ilvl="8" w:tplc="042A001B" w:tentative="1">
+      <w:start w:val="1"/>
+      <w:numFmt w:val="lowerRoman"/>
+      <w:lvlText w:val="%9."/>
+      <w:lvlJc w:val="right"/>
+      <w:pPr>
+        <w:ind w:left="6480" w:hanging="180"/>
+      </w:pPr>
+    </w:lvl>
+  </w:abstractNum>
+  <w:abstractNum w:abstractNumId="1" w15:restartNumberingAfterBreak="0">
+    <w:nsid w:val="6E5A3BDF"/>
+    <w:multiLevelType w:val="hybridMultilevel"/>
+    <w:tmpl w:val="0FAA469A"/>
+    <w:lvl w:ilvl="0" w:tplc="0409000F">
+      <w:start w:val="1"/>
+      <w:numFmt w:val="decimal"/>
+      <w:lvlText w:val="%1."/>
+      <w:lvlJc w:val="left"/>
+      <w:pPr>
+        <w:ind w:left="720" w:hanging="360"/>
+      </w:pPr>
+    </w:lvl>
+    <w:lvl w:ilvl="1" w:tplc="042A0019" w:tentative="1">
+      <w:start w:val="1"/>
+      <w:numFmt w:val="lowerLetter"/>
+      <w:lvlText w:val="%2."/>
+      <w:lvlJc w:val="left"/>
+      <w:pPr>
+        <w:ind w:left="1440" w:hanging="360"/>
+      </w:pPr>
+    </w:lvl>
+    <w:lvl w:ilvl="2" w:tplc="042A001B" w:tentative="1">
+      <w:start w:val="1"/>
+      <w:numFmt w:val="lowerRoman"/>
+      <w:lvlText w:val="%3."/>
+      <w:lvlJc w:val="right"/>
+      <w:pPr>
+        <w:ind w:left="2160" w:hanging="180"/>
+      </w:pPr>
+    </w:lvl>
+    <w:lvl w:ilvl="3" w:tplc="042A000F" w:tentative="1">
+      <w:start w:val="1"/>
+      <w:numFmt w:val="decimal"/>
+      <w:lvlText w:val="%4."/>
+      <w:lvlJc w:val="left"/>
+      <w:pPr>
+        <w:ind w:left="2880" w:hanging="360"/>
+      </w:pPr>
+    </w:lvl>
+    <w:lvl w:ilvl="4" w:tplc="042A0019" w:tentative="1">
+      <w:start w:val="1"/>
+      <w:numFmt w:val="lowerLetter"/>
+      <w:lvlText w:val="%5."/>
+      <w:lvlJc w:val="left"/>
+      <w:pPr>
+        <w:ind w:left="3600" w:hanging="360"/>
+      </w:pPr>
+    </w:lvl>
+    <w:lvl w:ilvl="5" w:tplc="042A001B" w:tentative="1">
+      <w:start w:val="1"/>
+      <w:numFmt w:val="lowerRoman"/>
+      <w:lvlText w:val="%6."/>
+      <w:lvlJc w:val="right"/>
+      <w:pPr>
+        <w:ind w:left="4320" w:hanging="180"/>
+      </w:pPr>
+    </w:lvl>
+    <w:lvl w:ilvl="6" w:tplc="042A000F" w:tentative="1">
+      <w:start w:val="1"/>
+      <w:numFmt w:val="decimal"/>
+      <w:lvlText w:val="%7."/>
+      <w:lvlJc w:val="left"/>
+      <w:pPr>
+        <w:ind w:left="5040" w:hanging="360"/>
+      </w:pPr>
+    </w:lvl>
+    <w:lvl w:ilvl="7" w:tplc="042A0019" w:tentative="1">
+      <w:start w:val="1"/>
+      <w:numFmt w:val="lowerLetter"/>
+      <w:lvlText w:val="%8."/>
+      <w:lvlJc w:val="left"/>
+      <w:pPr>
+        <w:ind w:left="5760" w:hanging="360"/>
+      </w:pPr>
+    </w:lvl>
+    <w:lvl w:ilvl="8" w:tplc="042A001B" w:tentative="1">
+      <w:start w:val="1"/>
+      <w:numFmt w:val="lowerRoman"/>
+      <w:lvlText w:val="%9."/>
+      <w:lvlJc w:val="right"/>
+      <w:pPr>
+        <w:ind w:left="6480" w:hanging="180"/>
+      </w:pPr>
+    </w:lvl>
+  </w:abstractNum>
+  <w:num w:numId="1">
+    <w:abstractNumId w:val="0"/>
+  </w:num>
+  <w:num w:numId="2">
+    <w:abstractNumId w:val="1"/>
+  </w:num>
+</w:numbering>
+</file>
+
 <file path=word/styles.xml><?xml version="1.0" encoding="utf-8"?>
-<w:styles xmlns:mc="http://schemas.openxmlformats.org/markup-compatibility/2006" xmlns:r="http://schemas.openxmlformats.org/officeDocument/2006/relationships" xmlns:w="http://schemas.openxmlformats.org/wordprocessingml/2006/main" xmlns:w14="http://schemas.microsoft.com/office/word/2010/wordml" xmlns:w15="http://schemas.microsoft.com/office/word/2012/wordml" xmlns:w16cid="http://schemas.microsoft.com/office/word/2016/wordml/cid" xmlns:w16se="http://schemas.microsoft.com/office/word/2015/wordml/symex" mc:Ignorable="w14 w15 w16se w16cid">
+<w:styles xmlns:mc="http://schemas.openxmlformats.org/markup-compatibility/2006" xmlns:r="http://schemas.openxmlformats.org/officeDocument/2006/relationships" xmlns:w="http://schemas.openxmlformats.org/wordprocessingml/2006/main" xmlns:w14="http://schemas.microsoft.com/office/word/2010/wordml" xmlns:w15="http://schemas.microsoft.com/office/word/2012/wordml" xmlns:w16se="http://schemas.microsoft.com/office/word/2015/wordml/symex" mc:Ignorable="w14 w15 w16se">
   <w:docDefaults>
     <w:rPrDefault>
       <w:rPr>
@@ -3117,7 +4691,7 @@
       </w:pPr>
     </w:pPrDefault>
   </w:docDefaults>
-  <w:latentStyles w:defLockedState="0" w:defUIPriority="99" w:defSemiHidden="0" w:defUnhideWhenUsed="0" w:defQFormat="0" w:count="375">
+  <w:latentStyles w:defLockedState="0" w:defUIPriority="99" w:defSemiHidden="0" w:defUnhideWhenUsed="0" w:defQFormat="0" w:count="371">
     <w:lsdException w:name="Normal" w:uiPriority="0" w:qFormat="1"/>
     <w:lsdException w:name="heading 1" w:uiPriority="9" w:qFormat="1"/>
     <w:lsdException w:name="heading 2" w:semiHidden="1" w:uiPriority="9" w:unhideWhenUsed="1" w:qFormat="1"/>
@@ -3489,22 +5063,83 @@
     <w:lsdException w:name="List Table 5 Dark Accent 6" w:uiPriority="50"/>
     <w:lsdException w:name="List Table 6 Colorful Accent 6" w:uiPriority="51"/>
     <w:lsdException w:name="List Table 7 Colorful Accent 6" w:uiPriority="52"/>
-    <w:lsdException w:name="Mention" w:semiHidden="1" w:unhideWhenUsed="1"/>
-    <w:lsdException w:name="Smart Hyperlink" w:semiHidden="1" w:unhideWhenUsed="1"/>
-    <w:lsdException w:name="Hashtag" w:semiHidden="1" w:unhideWhenUsed="1"/>
-    <w:lsdException w:name="Unresolved Mention" w:semiHidden="1" w:unhideWhenUsed="1"/>
   </w:latentStyles>
-  <w:style w:type="paragraph" w:default="1" w:styleId="Binhthng">
+  <w:style w:type="paragraph" w:default="1" w:styleId="Normal">
     <w:name w:val="Normal"/>
     <w:qFormat/>
   </w:style>
-  <w:style w:type="character" w:default="1" w:styleId="Phngmcinhcuaoanvn">
+  <w:style w:type="paragraph" w:styleId="Heading1">
+    <w:name w:val="heading 1"/>
+    <w:basedOn w:val="Normal"/>
+    <w:next w:val="Normal"/>
+    <w:link w:val="Heading1Char"/>
+    <w:uiPriority w:val="9"/>
+    <w:qFormat/>
+    <w:rsid w:val="00B679B0"/>
+    <w:pPr>
+      <w:keepNext/>
+      <w:keepLines/>
+      <w:spacing w:before="240" w:after="0"/>
+      <w:outlineLvl w:val="0"/>
+    </w:pPr>
+    <w:rPr>
+      <w:rFonts w:asciiTheme="majorHAnsi" w:eastAsiaTheme="majorEastAsia" w:hAnsiTheme="majorHAnsi" w:cstheme="majorBidi"/>
+      <w:color w:val="2F5496" w:themeColor="accent1" w:themeShade="BF"/>
+      <w:sz w:val="32"/>
+      <w:szCs w:val="32"/>
+    </w:rPr>
+  </w:style>
+  <w:style w:type="paragraph" w:styleId="Heading2">
+    <w:name w:val="heading 2"/>
+    <w:basedOn w:val="Normal"/>
+    <w:next w:val="Normal"/>
+    <w:link w:val="Heading2Char"/>
+    <w:uiPriority w:val="9"/>
+    <w:unhideWhenUsed/>
+    <w:qFormat/>
+    <w:rsid w:val="00B679B0"/>
+    <w:pPr>
+      <w:keepNext/>
+      <w:keepLines/>
+      <w:spacing w:before="40" w:after="0"/>
+      <w:outlineLvl w:val="1"/>
+    </w:pPr>
+    <w:rPr>
+      <w:rFonts w:asciiTheme="majorHAnsi" w:eastAsiaTheme="majorEastAsia" w:hAnsiTheme="majorHAnsi" w:cstheme="majorBidi"/>
+      <w:color w:val="2F5496" w:themeColor="accent1" w:themeShade="BF"/>
+      <w:sz w:val="26"/>
+      <w:szCs w:val="26"/>
+    </w:rPr>
+  </w:style>
+  <w:style w:type="paragraph" w:styleId="Heading3">
+    <w:name w:val="heading 3"/>
+    <w:basedOn w:val="Normal"/>
+    <w:next w:val="Normal"/>
+    <w:link w:val="Heading3Char"/>
+    <w:uiPriority w:val="9"/>
+    <w:unhideWhenUsed/>
+    <w:qFormat/>
+    <w:rsid w:val="00B679B0"/>
+    <w:pPr>
+      <w:keepNext/>
+      <w:keepLines/>
+      <w:spacing w:before="40" w:after="0"/>
+      <w:outlineLvl w:val="2"/>
+    </w:pPr>
+    <w:rPr>
+      <w:rFonts w:asciiTheme="majorHAnsi" w:eastAsiaTheme="majorEastAsia" w:hAnsiTheme="majorHAnsi" w:cstheme="majorBidi"/>
+      <w:color w:val="1F3763" w:themeColor="accent1" w:themeShade="7F"/>
+      <w:sz w:val="24"/>
+      <w:szCs w:val="24"/>
+    </w:rPr>
+  </w:style>
+  <w:style w:type="character" w:default="1" w:styleId="DefaultParagraphFont">
     <w:name w:val="Default Paragraph Font"/>
     <w:uiPriority w:val="1"/>
     <w:semiHidden/>
     <w:unhideWhenUsed/>
   </w:style>
-  <w:style w:type="table" w:default="1" w:styleId="BangThngthng">
+  <w:style w:type="table" w:default="1" w:styleId="TableNormal">
     <w:name w:val="Normal Table"/>
     <w:uiPriority w:val="99"/>
     <w:semiHidden/>
@@ -3519,15 +5154,15 @@
       </w:tblCellMar>
     </w:tblPr>
   </w:style>
-  <w:style w:type="numbering" w:default="1" w:styleId="Khngco">
+  <w:style w:type="numbering" w:default="1" w:styleId="NoList">
     <w:name w:val="No List"/>
     <w:uiPriority w:val="99"/>
     <w:semiHidden/>
     <w:unhideWhenUsed/>
   </w:style>
-  <w:style w:type="character" w:styleId="Siuktni">
+  <w:style w:type="character" w:styleId="Hyperlink">
     <w:name w:val="Hyperlink"/>
-    <w:basedOn w:val="Phngmcinhcuaoanvn"/>
+    <w:basedOn w:val="DefaultParagraphFont"/>
     <w:uiPriority w:val="99"/>
     <w:unhideWhenUsed/>
     <w:rsid w:val="00BA282C"/>
@@ -3536,9 +5171,9 @@
       <w:u w:val="single"/>
     </w:rPr>
   </w:style>
-  <w:style w:type="character" w:styleId="cpChagiiquyt">
+  <w:style w:type="character" w:customStyle="1" w:styleId="UnresolvedMention">
     <w:name w:val="Unresolved Mention"/>
-    <w:basedOn w:val="Phngmcinhcuaoanvn"/>
+    <w:basedOn w:val="DefaultParagraphFont"/>
     <w:uiPriority w:val="99"/>
     <w:semiHidden/>
     <w:unhideWhenUsed/>
@@ -3548,10 +5183,10 @@
       <w:shd w:val="clear" w:color="auto" w:fill="E1DFDD"/>
     </w:rPr>
   </w:style>
-  <w:style w:type="paragraph" w:styleId="utrang">
+  <w:style w:type="paragraph" w:styleId="Header">
     <w:name w:val="header"/>
-    <w:basedOn w:val="Binhthng"/>
-    <w:link w:val="utrangChar"/>
+    <w:basedOn w:val="Normal"/>
+    <w:link w:val="HeaderChar"/>
     <w:uiPriority w:val="99"/>
     <w:unhideWhenUsed/>
     <w:rsid w:val="00F036A1"/>
@@ -3563,17 +5198,17 @@
       <w:spacing w:after="0" w:line="240" w:lineRule="auto"/>
     </w:pPr>
   </w:style>
-  <w:style w:type="character" w:customStyle="1" w:styleId="utrangChar">
-    <w:name w:val="Đầu trang Char"/>
-    <w:basedOn w:val="Phngmcinhcuaoanvn"/>
-    <w:link w:val="utrang"/>
+  <w:style w:type="character" w:customStyle="1" w:styleId="HeaderChar">
+    <w:name w:val="Header Char"/>
+    <w:basedOn w:val="DefaultParagraphFont"/>
+    <w:link w:val="Header"/>
     <w:uiPriority w:val="99"/>
     <w:rsid w:val="00F036A1"/>
   </w:style>
-  <w:style w:type="paragraph" w:styleId="Chntrang">
+  <w:style w:type="paragraph" w:styleId="Footer">
     <w:name w:val="footer"/>
-    <w:basedOn w:val="Binhthng"/>
-    <w:link w:val="ChntrangChar"/>
+    <w:basedOn w:val="Normal"/>
+    <w:link w:val="FooterChar"/>
     <w:uiPriority w:val="99"/>
     <w:unhideWhenUsed/>
     <w:rsid w:val="00F036A1"/>
@@ -3585,22 +5220,111 @@
       <w:spacing w:after="0" w:line="240" w:lineRule="auto"/>
     </w:pPr>
   </w:style>
-  <w:style w:type="character" w:customStyle="1" w:styleId="ChntrangChar">
-    <w:name w:val="Chân trang Char"/>
-    <w:basedOn w:val="Phngmcinhcuaoanvn"/>
-    <w:link w:val="Chntrang"/>
+  <w:style w:type="character" w:customStyle="1" w:styleId="FooterChar">
+    <w:name w:val="Footer Char"/>
+    <w:basedOn w:val="DefaultParagraphFont"/>
+    <w:link w:val="Footer"/>
     <w:uiPriority w:val="99"/>
     <w:rsid w:val="00F036A1"/>
   </w:style>
-  <w:style w:type="paragraph" w:styleId="oancuaDanhsach">
+  <w:style w:type="paragraph" w:styleId="ListParagraph">
     <w:name w:val="List Paragraph"/>
-    <w:basedOn w:val="Binhthng"/>
+    <w:basedOn w:val="Normal"/>
     <w:uiPriority w:val="34"/>
     <w:qFormat/>
     <w:rsid w:val="001808F4"/>
     <w:pPr>
       <w:ind w:left="720"/>
       <w:contextualSpacing/>
+    </w:pPr>
+  </w:style>
+  <w:style w:type="character" w:customStyle="1" w:styleId="Heading1Char">
+    <w:name w:val="Heading 1 Char"/>
+    <w:basedOn w:val="DefaultParagraphFont"/>
+    <w:link w:val="Heading1"/>
+    <w:uiPriority w:val="9"/>
+    <w:rsid w:val="00B679B0"/>
+    <w:rPr>
+      <w:rFonts w:asciiTheme="majorHAnsi" w:eastAsiaTheme="majorEastAsia" w:hAnsiTheme="majorHAnsi" w:cstheme="majorBidi"/>
+      <w:color w:val="2F5496" w:themeColor="accent1" w:themeShade="BF"/>
+      <w:sz w:val="32"/>
+      <w:szCs w:val="32"/>
+    </w:rPr>
+  </w:style>
+  <w:style w:type="character" w:customStyle="1" w:styleId="Heading2Char">
+    <w:name w:val="Heading 2 Char"/>
+    <w:basedOn w:val="DefaultParagraphFont"/>
+    <w:link w:val="Heading2"/>
+    <w:uiPriority w:val="9"/>
+    <w:rsid w:val="00B679B0"/>
+    <w:rPr>
+      <w:rFonts w:asciiTheme="majorHAnsi" w:eastAsiaTheme="majorEastAsia" w:hAnsiTheme="majorHAnsi" w:cstheme="majorBidi"/>
+      <w:color w:val="2F5496" w:themeColor="accent1" w:themeShade="BF"/>
+      <w:sz w:val="26"/>
+      <w:szCs w:val="26"/>
+    </w:rPr>
+  </w:style>
+  <w:style w:type="character" w:customStyle="1" w:styleId="Heading3Char">
+    <w:name w:val="Heading 3 Char"/>
+    <w:basedOn w:val="DefaultParagraphFont"/>
+    <w:link w:val="Heading3"/>
+    <w:uiPriority w:val="9"/>
+    <w:rsid w:val="00B679B0"/>
+    <w:rPr>
+      <w:rFonts w:asciiTheme="majorHAnsi" w:eastAsiaTheme="majorEastAsia" w:hAnsiTheme="majorHAnsi" w:cstheme="majorBidi"/>
+      <w:color w:val="1F3763" w:themeColor="accent1" w:themeShade="7F"/>
+      <w:sz w:val="24"/>
+      <w:szCs w:val="24"/>
+    </w:rPr>
+  </w:style>
+  <w:style w:type="paragraph" w:styleId="TOCHeading">
+    <w:name w:val="TOC Heading"/>
+    <w:basedOn w:val="Heading1"/>
+    <w:next w:val="Normal"/>
+    <w:uiPriority w:val="39"/>
+    <w:unhideWhenUsed/>
+    <w:qFormat/>
+    <w:rsid w:val="00B679B0"/>
+    <w:pPr>
+      <w:outlineLvl w:val="9"/>
+    </w:pPr>
+  </w:style>
+  <w:style w:type="paragraph" w:styleId="TOC1">
+    <w:name w:val="toc 1"/>
+    <w:basedOn w:val="Normal"/>
+    <w:next w:val="Normal"/>
+    <w:autoRedefine/>
+    <w:uiPriority w:val="39"/>
+    <w:unhideWhenUsed/>
+    <w:rsid w:val="00B679B0"/>
+    <w:pPr>
+      <w:spacing w:after="100"/>
+    </w:pPr>
+  </w:style>
+  <w:style w:type="paragraph" w:styleId="TOC2">
+    <w:name w:val="toc 2"/>
+    <w:basedOn w:val="Normal"/>
+    <w:next w:val="Normal"/>
+    <w:autoRedefine/>
+    <w:uiPriority w:val="39"/>
+    <w:unhideWhenUsed/>
+    <w:rsid w:val="00B679B0"/>
+    <w:pPr>
+      <w:spacing w:after="100"/>
+      <w:ind w:left="220"/>
+    </w:pPr>
+  </w:style>
+  <w:style w:type="paragraph" w:styleId="TOC3">
+    <w:name w:val="toc 3"/>
+    <w:basedOn w:val="Normal"/>
+    <w:next w:val="Normal"/>
+    <w:autoRedefine/>
+    <w:uiPriority w:val="39"/>
+    <w:unhideWhenUsed/>
+    <w:rsid w:val="00B679B0"/>
+    <w:pPr>
+      <w:spacing w:after="100"/>
+      <w:ind w:left="440"/>
     </w:pPr>
   </w:style>
 </w:styles>

</xml_diff>